<commit_message>
call and template for incubator projects updated
</commit_message>
<xml_diff>
--- a/static/files/DMP4NFDI-incubator-template-application.docx
+++ b/static/files/DMP4NFDI-incubator-template-application.docx
@@ -8,6 +8,7 @@
         <w:jc w:val="center"/>
         <w:rPr>
           <w:b w:val="1"/>
+          <w:bCs w:val="1"/>
           <w:sz w:val="32"/>
           <w:szCs w:val="32"/>
         </w:rPr>
@@ -15,16 +16,12 @@
       <w:r>
         <w:rPr>
           <w:b w:val="1"/>
+          <w:bCs w:val="1"/>
           <w:sz w:val="32"/>
           <w:szCs w:val="32"/>
           <w:rtl w:val="0"/>
         </w:rPr>
         <w:t xml:space="preserve">Incubator Project Proposal</w:t>
-      </w:r>
-      <w:r>
-        <w:rPr>
-          <w:rtl w:val="0"/>
-        </w:rPr>
       </w:r>
     </w:p>
     <w:p>
@@ -34,16 +31,10 @@
       <w:r>
         <w:rPr>
           <w:b w:val="1"/>
+          <w:bCs w:val="1"/>
           <w:rtl w:val="0"/>
         </w:rPr>
-        <w:t xml:space="preserve">About this call:</w:t>
-      </w:r>
-      <w:r>
-        <w:rPr>
-          <w:b w:val="1"/>
-          <w:rtl w:val="0"/>
-        </w:rPr>
-        <w:t xml:space="preserve"> </w:t>
+        <w:t xml:space="preserve">About this call: </w:t>
       </w:r>
       <w:r>
         <w:rPr>
@@ -79,11 +70,6 @@
         </w:rPr>
         <w:t xml:space="preserve">Scope of the Project</w:t>
       </w:r>
-      <w:r>
-        <w:rPr>
-          <w:rtl w:val="0"/>
-        </w:rPr>
-      </w:r>
     </w:p>
     <w:p>
       <w:pPr>
@@ -92,6 +78,7 @@
       <w:r>
         <w:rPr>
           <w:i w:val="1"/>
+          <w:iCs w:val="1"/>
           <w:rtl w:val="0"/>
         </w:rPr>
         <w:t xml:space="preserve">(for more details see </w:t>
@@ -100,6 +87,7 @@
         <w:r>
           <w:rPr>
             <w:i w:val="1"/>
+            <w:iCs w:val="1"/>
             <w:color w:val="1155cc"/>
             <w:u w:val="single"/>
             <w:rtl w:val="0"/>
@@ -110,6 +98,7 @@
       <w:r>
         <w:rPr>
           <w:i w:val="1"/>
+          <w:iCs w:val="1"/>
           <w:rtl w:val="0"/>
         </w:rPr>
         <w:t xml:space="preserve">) </w:t>
@@ -181,6 +170,7 @@
               <w:rPr>
                 <w:rFonts w:ascii="Arial" w:cs="Arial" w:eastAsia="Arial" w:hAnsi="Arial"/>
                 <w:b w:val="1"/>
+                <w:bCs w:val="1"/>
                 <w:color w:val="000000"/>
                 <w:sz w:val="20"/>
                 <w:szCs w:val="20"/>
@@ -210,7 +200,29 @@
               <w:rPr>
                 <w:rtl w:val="0"/>
               </w:rPr>
-              <w:t xml:space="preserve">RDMO hosting</w:t>
+              <w:t xml:space="preserve">RDMO hosting  (Please note section </w:t>
+            </w:r>
+            <w:hyperlink w:anchor="_heading=h.iug5adder4q5">
+              <w:r>
+                <w:rPr>
+                  <w:color w:val="1155cc"/>
+                  <w:u w:val="single"/>
+                  <w:rtl w:val="0"/>
+                </w:rPr>
+                <w:t xml:space="preserve">[1]</w:t>
+              </w:r>
+            </w:hyperlink>
+            <w:r>
+              <w:rPr>
+                <w:rtl w:val="0"/>
+              </w:rPr>
+              <w:t xml:space="preserve"> on p. 3</w:t>
+            </w:r>
+            <w:r>
+              <w:rPr>
+                <w:rtl w:val="0"/>
+              </w:rPr>
+              <w:t xml:space="preserve">)</w:t>
             </w:r>
           </w:p>
         </w:tc>
@@ -228,6 +240,7 @@
               <w:rPr>
                 <w:rFonts w:ascii="Arial" w:cs="Arial" w:eastAsia="Arial" w:hAnsi="Arial"/>
                 <w:b w:val="1"/>
+                <w:bCs w:val="1"/>
                 <w:color w:val="000000"/>
                 <w:sz w:val="20"/>
                 <w:szCs w:val="20"/>
@@ -257,7 +270,29 @@
               <w:rPr>
                 <w:rtl w:val="0"/>
               </w:rPr>
-              <w:t xml:space="preserve">to develop a DMP or SMP template</w:t>
+              <w:t xml:space="preserve">to develop a DMP or SMP template (Please note section </w:t>
+            </w:r>
+            <w:hyperlink w:anchor="_heading=h.iug5adder4q5">
+              <w:r>
+                <w:rPr>
+                  <w:color w:val="1155cc"/>
+                  <w:u w:val="single"/>
+                  <w:rtl w:val="0"/>
+                </w:rPr>
+                <w:t xml:space="preserve">[2]</w:t>
+              </w:r>
+            </w:hyperlink>
+            <w:r>
+              <w:rPr>
+                <w:rtl w:val="0"/>
+              </w:rPr>
+              <w:t xml:space="preserve"> on page 3</w:t>
+            </w:r>
+            <w:r>
+              <w:rPr>
+                <w:rtl w:val="0"/>
+              </w:rPr>
+              <w:t xml:space="preserve">)</w:t>
             </w:r>
           </w:p>
         </w:tc>
@@ -404,19 +439,7 @@
               <w:rPr>
                 <w:rtl w:val="0"/>
               </w:rPr>
-              <w:t xml:space="preserve">support for outreach </w:t>
-            </w:r>
-            <w:r>
-              <w:rPr>
-                <w:rtl w:val="0"/>
-              </w:rPr>
-              <w:t xml:space="preserve">activities</w:t>
-            </w:r>
-            <w:r>
-              <w:rPr>
-                <w:rtl w:val="0"/>
-              </w:rPr>
-              <w:t xml:space="preserve"> </w:t>
+              <w:t xml:space="preserve">support for outreach activities </w:t>
             </w:r>
           </w:p>
         </w:tc>
@@ -464,13 +487,7 @@
               <w:rPr>
                 <w:rtl w:val="0"/>
               </w:rPr>
-              <w:t xml:space="preserve">other</w:t>
-            </w:r>
-            <w:r>
-              <w:rPr>
-                <w:rtl w:val="0"/>
-              </w:rPr>
-              <w:t xml:space="preserve">: </w:t>
+              <w:t xml:space="preserve">other: </w:t>
             </w:r>
           </w:p>
         </w:tc>
@@ -501,6 +518,7 @@
       <w:r>
         <w:rPr>
           <w:i w:val="1"/>
+          <w:iCs w:val="1"/>
           <w:rtl w:val="0"/>
         </w:rPr>
         <w:t xml:space="preserve">Planned start and end month of your incubator project</w:t>
@@ -553,11 +571,13 @@
             <w:pPr>
               <w:rPr>
                 <w:b w:val="1"/>
+                <w:bCs w:val="1"/>
               </w:rPr>
             </w:pPr>
             <w:r>
               <w:rPr>
                 <w:b w:val="1"/>
+                <w:bCs w:val="1"/>
                 <w:rtl w:val="0"/>
               </w:rPr>
               <w:t xml:space="preserve">Start:</w:t>
@@ -583,11 +603,13 @@
             <w:pPr>
               <w:rPr>
                 <w:b w:val="1"/>
+                <w:bCs w:val="1"/>
               </w:rPr>
             </w:pPr>
             <w:r>
               <w:rPr>
                 <w:b w:val="1"/>
+                <w:bCs w:val="1"/>
                 <w:rtl w:val="0"/>
               </w:rPr>
               <w:t xml:space="preserve">End:</w:t>
@@ -646,6 +668,7 @@
       <w:r>
         <w:rPr>
           <w:i w:val="1"/>
+          <w:iCs w:val="1"/>
           <w:rtl w:val="0"/>
         </w:rPr>
         <w:t xml:space="preserve">Person submitting the proposal</w:t>
@@ -676,14 +699,14 @@
       <w:tblGrid>
         <w:gridCol w:w="847"/>
         <w:gridCol w:w="3677"/>
-        <w:gridCol w:w="1450"/>
-        <w:gridCol w:w="3088"/>
+        <w:gridCol w:w="1567"/>
+        <w:gridCol w:w="2971"/>
         <w:tblGridChange w:id="0">
           <w:tblGrid>
             <w:gridCol w:w="847"/>
             <w:gridCol w:w="3677"/>
-            <w:gridCol w:w="1450"/>
-            <w:gridCol w:w="3088"/>
+            <w:gridCol w:w="1567"/>
+            <w:gridCol w:w="2971"/>
           </w:tblGrid>
         </w:tblGridChange>
       </w:tblGrid>
@@ -698,11 +721,13 @@
             <w:pPr>
               <w:rPr>
                 <w:b w:val="1"/>
+                <w:bCs w:val="1"/>
               </w:rPr>
             </w:pPr>
             <w:r>
               <w:rPr>
                 <w:b w:val="1"/>
+                <w:bCs w:val="1"/>
                 <w:rtl w:val="0"/>
               </w:rPr>
               <w:t xml:space="preserve">Name:</w:t>
@@ -728,11 +753,13 @@
             <w:pPr>
               <w:rPr>
                 <w:b w:val="1"/>
+                <w:bCs w:val="1"/>
               </w:rPr>
             </w:pPr>
             <w:r>
               <w:rPr>
                 <w:b w:val="1"/>
+                <w:bCs w:val="1"/>
                 <w:rtl w:val="0"/>
               </w:rPr>
               <w:t xml:space="preserve">Organization:</w:t>
@@ -764,11 +791,13 @@
             <w:pPr>
               <w:rPr>
                 <w:b w:val="1"/>
+                <w:bCs w:val="1"/>
               </w:rPr>
             </w:pPr>
             <w:r>
               <w:rPr>
                 <w:b w:val="1"/>
+                <w:bCs w:val="1"/>
                 <w:rtl w:val="0"/>
               </w:rPr>
               <w:t xml:space="preserve">Mail:</w:t>
@@ -794,11 +823,13 @@
             <w:pPr>
               <w:rPr>
                 <w:b w:val="1"/>
+                <w:bCs w:val="1"/>
               </w:rPr>
             </w:pPr>
             <w:r>
               <w:rPr>
                 <w:b w:val="1"/>
+                <w:bCs w:val="1"/>
                 <w:rtl w:val="0"/>
               </w:rPr>
               <w:t xml:space="preserve">Consortium:</w:t>
@@ -822,24 +853,15 @@
     </w:tbl>
     <w:p>
       <w:pPr>
+        <w:pStyle w:val="Heading2"/>
+        <w:spacing w:before="200" w:lineRule="auto"/>
         <w:rPr/>
       </w:pPr>
       <w:r>
         <w:rPr>
           <w:rtl w:val="0"/>
         </w:rPr>
-      </w:r>
-    </w:p>
-    <w:p>
-      <w:pPr>
-        <w:pStyle w:val="Heading2"/>
-        <w:rPr/>
-      </w:pPr>
-      <w:r>
-        <w:rPr>
-          <w:rtl w:val="0"/>
-        </w:rPr>
-        <w:t xml:space="preserve">Project team</w:t>
+        <w:t xml:space="preserve">Project team and Stakeholder</w:t>
       </w:r>
     </w:p>
     <w:p>
@@ -855,15 +877,15 @@
       <w:r>
         <w:rPr>
           <w:i w:val="1"/>
+          <w:iCs w:val="1"/>
           <w:rtl w:val="0"/>
         </w:rPr>
-        <w:t xml:space="preserve">Persons who will participate in implementing the incubator project; in case of RDMO hosting: who will be editor or manager for the RDMO client?</w:t>
+        <w:t xml:space="preserve">Who will participate in implementing the incubator project? For RDMO hosting: who will be editor or manager for the RDMO client? Who are internal or external stakeholders?)</w:t>
       </w:r>
       <w:r>
         <w:rPr>
           <w:rtl w:val="0"/>
         </w:rPr>
-        <w:t xml:space="preserve">)</w:t>
       </w:r>
     </w:p>
     <w:tbl>
@@ -911,11 +933,13 @@
             <w:pPr>
               <w:rPr>
                 <w:b w:val="1"/>
+                <w:bCs w:val="1"/>
               </w:rPr>
             </w:pPr>
             <w:r>
               <w:rPr>
                 <w:b w:val="1"/>
+                <w:bCs w:val="1"/>
                 <w:rtl w:val="0"/>
               </w:rPr>
               <w:t xml:space="preserve">Name:</w:t>
@@ -941,11 +965,13 @@
             <w:pPr>
               <w:rPr>
                 <w:b w:val="1"/>
+                <w:bCs w:val="1"/>
               </w:rPr>
             </w:pPr>
             <w:r>
               <w:rPr>
                 <w:b w:val="1"/>
+                <w:bCs w:val="1"/>
                 <w:rtl w:val="0"/>
               </w:rPr>
               <w:t xml:space="preserve">Organization:</w:t>
@@ -971,11 +997,13 @@
             <w:pPr>
               <w:rPr>
                 <w:b w:val="1"/>
+                <w:bCs w:val="1"/>
               </w:rPr>
             </w:pPr>
             <w:r>
               <w:rPr>
                 <w:b w:val="1"/>
+                <w:bCs w:val="1"/>
                 <w:rtl w:val="0"/>
               </w:rPr>
               <w:t xml:space="preserve">Role:</w:t>
@@ -1007,11 +1035,13 @@
             <w:pPr>
               <w:rPr>
                 <w:b w:val="1"/>
+                <w:bCs w:val="1"/>
               </w:rPr>
             </w:pPr>
             <w:r>
               <w:rPr>
                 <w:b w:val="1"/>
+                <w:bCs w:val="1"/>
                 <w:rtl w:val="0"/>
               </w:rPr>
               <w:t xml:space="preserve">Name:</w:t>
@@ -1037,11 +1067,13 @@
             <w:pPr>
               <w:rPr>
                 <w:b w:val="1"/>
+                <w:bCs w:val="1"/>
               </w:rPr>
             </w:pPr>
             <w:r>
               <w:rPr>
                 <w:b w:val="1"/>
+                <w:bCs w:val="1"/>
                 <w:rtl w:val="0"/>
               </w:rPr>
               <w:t xml:space="preserve">Organization:</w:t>
@@ -1067,11 +1099,13 @@
             <w:pPr>
               <w:rPr>
                 <w:b w:val="1"/>
+                <w:bCs w:val="1"/>
               </w:rPr>
             </w:pPr>
             <w:r>
               <w:rPr>
                 <w:b w:val="1"/>
+                <w:bCs w:val="1"/>
                 <w:rtl w:val="0"/>
               </w:rPr>
               <w:t xml:space="preserve">Role:</w:t>
@@ -1103,11 +1137,13 @@
             <w:pPr>
               <w:rPr>
                 <w:b w:val="1"/>
+                <w:bCs w:val="1"/>
               </w:rPr>
             </w:pPr>
             <w:r>
               <w:rPr>
                 <w:b w:val="1"/>
+                <w:bCs w:val="1"/>
                 <w:rtl w:val="0"/>
               </w:rPr>
               <w:t xml:space="preserve">Name:</w:t>
@@ -1133,11 +1169,13 @@
             <w:pPr>
               <w:rPr>
                 <w:b w:val="1"/>
+                <w:bCs w:val="1"/>
               </w:rPr>
             </w:pPr>
             <w:r>
               <w:rPr>
                 <w:b w:val="1"/>
+                <w:bCs w:val="1"/>
                 <w:rtl w:val="0"/>
               </w:rPr>
               <w:t xml:space="preserve">Organization:</w:t>
@@ -1163,181 +1201,13 @@
             <w:pPr>
               <w:rPr>
                 <w:b w:val="1"/>
+                <w:bCs w:val="1"/>
               </w:rPr>
             </w:pPr>
             <w:r>
               <w:rPr>
                 <w:b w:val="1"/>
-                <w:rtl w:val="0"/>
-              </w:rPr>
-              <w:t xml:space="preserve">Role:</w:t>
-            </w:r>
-          </w:p>
-        </w:tc>
-        <w:tc>
-          <w:tcPr/>
-          <w:p>
-            <w:pPr>
-              <w:rPr/>
-            </w:pPr>
-            <w:r>
-              <w:rPr>
-                <w:rtl w:val="0"/>
-              </w:rPr>
-            </w:r>
-          </w:p>
-        </w:tc>
-      </w:tr>
-    </w:tbl>
-    <w:p>
-      <w:pPr>
-        <w:rPr/>
-      </w:pPr>
-      <w:r>
-        <w:rPr>
-          <w:rtl w:val="0"/>
-        </w:rPr>
-      </w:r>
-    </w:p>
-    <w:p>
-      <w:pPr>
-        <w:pStyle w:val="Heading2"/>
-        <w:rPr/>
-      </w:pPr>
-      <w:r>
-        <w:rPr>
-          <w:rtl w:val="0"/>
-        </w:rPr>
-        <w:t xml:space="preserve">Stakeholder</w:t>
-      </w:r>
-    </w:p>
-    <w:p>
-      <w:pPr>
-        <w:rPr/>
-      </w:pPr>
-      <w:r>
-        <w:rPr>
-          <w:i w:val="1"/>
-          <w:rtl w:val="0"/>
-        </w:rPr>
-        <w:t xml:space="preserve">(Persons who are internal or external stakeholders of this proposal, e.g. persons responsible for DMP support in your consortium, if not listed above)</w:t>
-      </w:r>
-      <w:r>
-        <w:rPr>
-          <w:rtl w:val="0"/>
-        </w:rPr>
-      </w:r>
-    </w:p>
-    <w:tbl>
-      <w:tblPr>
-        <w:tblStyle w:val="Table5"/>
-        <w:tblW w:w="9062.0" w:type="dxa"/>
-        <w:jc w:val="left"/>
-        <w:tblBorders>
-          <w:top w:color="bfbfbf" w:space="0" w:sz="4" w:val="single"/>
-          <w:left w:color="bfbfbf" w:space="0" w:sz="4" w:val="single"/>
-          <w:bottom w:color="bfbfbf" w:space="0" w:sz="4" w:val="single"/>
-          <w:right w:color="bfbfbf" w:space="0" w:sz="4" w:val="single"/>
-          <w:insideH w:color="bfbfbf" w:space="0" w:sz="4" w:val="single"/>
-          <w:insideV w:color="bfbfbf" w:space="0" w:sz="4" w:val="single"/>
-        </w:tblBorders>
-        <w:tblLayout w:type="fixed"/>
-        <w:tblLook w:val="0400"/>
-      </w:tblPr>
-      <w:tblGrid>
-        <w:gridCol w:w="988"/>
-        <w:gridCol w:w="2269"/>
-        <w:gridCol w:w="1700"/>
-        <w:gridCol w:w="1823"/>
-        <w:gridCol w:w="729"/>
-        <w:gridCol w:w="1553"/>
-        <w:tblGridChange w:id="0">
-          <w:tblGrid>
-            <w:gridCol w:w="988"/>
-            <w:gridCol w:w="2269"/>
-            <w:gridCol w:w="1700"/>
-            <w:gridCol w:w="1823"/>
-            <w:gridCol w:w="729"/>
-            <w:gridCol w:w="1553"/>
-          </w:tblGrid>
-        </w:tblGridChange>
-      </w:tblGrid>
-      <w:tr>
-        <w:trPr>
-          <w:cantSplit w:val="0"/>
-          <w:tblHeader w:val="0"/>
-        </w:trPr>
-        <w:tc>
-          <w:tcPr/>
-          <w:p>
-            <w:pPr>
-              <w:rPr>
-                <w:b w:val="1"/>
-              </w:rPr>
-            </w:pPr>
-            <w:r>
-              <w:rPr>
-                <w:b w:val="1"/>
-                <w:rtl w:val="0"/>
-              </w:rPr>
-              <w:t xml:space="preserve">Name:</w:t>
-            </w:r>
-          </w:p>
-        </w:tc>
-        <w:tc>
-          <w:tcPr/>
-          <w:p>
-            <w:pPr>
-              <w:rPr/>
-            </w:pPr>
-            <w:r>
-              <w:rPr>
-                <w:rtl w:val="0"/>
-              </w:rPr>
-            </w:r>
-          </w:p>
-        </w:tc>
-        <w:tc>
-          <w:tcPr/>
-          <w:p>
-            <w:pPr>
-              <w:rPr>
-                <w:b w:val="1"/>
-              </w:rPr>
-            </w:pPr>
-            <w:r>
-              <w:rPr>
-                <w:b w:val="1"/>
-                <w:rtl w:val="0"/>
-              </w:rPr>
-              <w:t xml:space="preserve">Organization:</w:t>
-            </w:r>
-          </w:p>
-        </w:tc>
-        <w:tc>
-          <w:tcPr/>
-          <w:p>
-            <w:pPr>
-              <w:rPr/>
-            </w:pPr>
-            <w:r>
-              <w:rPr>
-                <w:rtl w:val="0"/>
-              </w:rPr>
-            </w:r>
-          </w:p>
-        </w:tc>
-        <w:tc>
-          <w:tcPr/>
-          <w:p>
-            <w:pPr>
-              <w:rPr>
-                <w:b w:val="1"/>
-              </w:rPr>
-            </w:pPr>
-            <w:r>
-              <w:rPr>
-                <w:b w:val="1"/>
+                <w:bCs w:val="1"/>
                 <w:rtl w:val="0"/>
               </w:rPr>
               <w:t xml:space="preserve">Role:</w:t>
@@ -1369,11 +1239,13 @@
             <w:pPr>
               <w:rPr>
                 <w:b w:val="1"/>
+                <w:bCs w:val="1"/>
               </w:rPr>
             </w:pPr>
             <w:r>
               <w:rPr>
                 <w:b w:val="1"/>
+                <w:bCs w:val="1"/>
                 <w:rtl w:val="0"/>
               </w:rPr>
               <w:t xml:space="preserve">Name:</w:t>
@@ -1399,11 +1271,13 @@
             <w:pPr>
               <w:rPr>
                 <w:b w:val="1"/>
+                <w:bCs w:val="1"/>
               </w:rPr>
             </w:pPr>
             <w:r>
               <w:rPr>
                 <w:b w:val="1"/>
+                <w:bCs w:val="1"/>
                 <w:rtl w:val="0"/>
               </w:rPr>
               <w:t xml:space="preserve">Organization:</w:t>
@@ -1429,107 +1303,13 @@
             <w:pPr>
               <w:rPr>
                 <w:b w:val="1"/>
+                <w:bCs w:val="1"/>
               </w:rPr>
             </w:pPr>
             <w:r>
               <w:rPr>
                 <w:b w:val="1"/>
-                <w:rtl w:val="0"/>
-              </w:rPr>
-              <w:t xml:space="preserve">Role:</w:t>
-            </w:r>
-          </w:p>
-        </w:tc>
-        <w:tc>
-          <w:tcPr/>
-          <w:p>
-            <w:pPr>
-              <w:rPr/>
-            </w:pPr>
-            <w:r>
-              <w:rPr>
-                <w:rtl w:val="0"/>
-              </w:rPr>
-            </w:r>
-          </w:p>
-        </w:tc>
-      </w:tr>
-      <w:tr>
-        <w:trPr>
-          <w:cantSplit w:val="0"/>
-          <w:tblHeader w:val="0"/>
-        </w:trPr>
-        <w:tc>
-          <w:tcPr/>
-          <w:p>
-            <w:pPr>
-              <w:rPr>
-                <w:b w:val="1"/>
-              </w:rPr>
-            </w:pPr>
-            <w:r>
-              <w:rPr>
-                <w:b w:val="1"/>
-                <w:rtl w:val="0"/>
-              </w:rPr>
-              <w:t xml:space="preserve">Name:</w:t>
-            </w:r>
-          </w:p>
-        </w:tc>
-        <w:tc>
-          <w:tcPr/>
-          <w:p>
-            <w:pPr>
-              <w:rPr/>
-            </w:pPr>
-            <w:r>
-              <w:rPr>
-                <w:rtl w:val="0"/>
-              </w:rPr>
-            </w:r>
-          </w:p>
-        </w:tc>
-        <w:tc>
-          <w:tcPr/>
-          <w:p>
-            <w:pPr>
-              <w:rPr>
-                <w:b w:val="1"/>
-              </w:rPr>
-            </w:pPr>
-            <w:r>
-              <w:rPr>
-                <w:b w:val="1"/>
-                <w:rtl w:val="0"/>
-              </w:rPr>
-              <w:t xml:space="preserve">Organization:</w:t>
-            </w:r>
-          </w:p>
-        </w:tc>
-        <w:tc>
-          <w:tcPr/>
-          <w:p>
-            <w:pPr>
-              <w:rPr/>
-            </w:pPr>
-            <w:r>
-              <w:rPr>
-                <w:rtl w:val="0"/>
-              </w:rPr>
-            </w:r>
-          </w:p>
-        </w:tc>
-        <w:tc>
-          <w:tcPr/>
-          <w:p>
-            <w:pPr>
-              <w:rPr>
-                <w:b w:val="1"/>
-              </w:rPr>
-            </w:pPr>
-            <w:r>
-              <w:rPr>
-                <w:b w:val="1"/>
+                <w:bCs w:val="1"/>
                 <w:rtl w:val="0"/>
               </w:rPr>
               <w:t xml:space="preserve">Role:</w:t>
@@ -1553,22 +1333,8 @@
     </w:tbl>
     <w:p>
       <w:pPr>
-        <w:rPr>
-          <w:rFonts w:ascii="Calibri" w:cs="Calibri" w:eastAsia="Calibri" w:hAnsi="Calibri"/>
-          <w:color w:val="2f5496"/>
-          <w:sz w:val="26"/>
-          <w:szCs w:val="26"/>
-        </w:rPr>
-      </w:pPr>
-      <w:r>
-        <w:rPr>
-          <w:rtl w:val="0"/>
-        </w:rPr>
-      </w:r>
-    </w:p>
-    <w:p>
-      <w:pPr>
         <w:pStyle w:val="Heading2"/>
+        <w:spacing w:before="200" w:lineRule="auto"/>
         <w:rPr/>
       </w:pPr>
       <w:r>
@@ -1591,7 +1357,7 @@
     </w:p>
     <w:tbl>
       <w:tblPr>
-        <w:tblStyle w:val="Table6"/>
+        <w:tblStyle w:val="Table5"/>
         <w:tblW w:w="9067.0" w:type="dxa"/>
         <w:jc w:val="left"/>
         <w:tblBorders>
@@ -1706,7 +1472,7 @@
             </w:pPr>
             <w:sdt>
               <w:sdtPr>
-                <w:id w:val="-2041628830"/>
+                <w:id w:val="83186527"/>
                 <w:tag w:val="goog_rdk_0"/>
               </w:sdtPr>
               <w:sdtContent>
@@ -1826,7 +1592,7 @@
             </w:pPr>
             <w:sdt>
               <w:sdtPr>
-                <w:id w:val="-2020457296"/>
+                <w:id w:val="-85006244"/>
                 <w:tag w:val="goog_rdk_1"/>
               </w:sdtPr>
               <w:sdtContent>
@@ -1946,7 +1712,7 @@
             </w:pPr>
             <w:sdt>
               <w:sdtPr>
-                <w:id w:val="147151780"/>
+                <w:id w:val="-1898730833"/>
                 <w:tag w:val="goog_rdk_2"/>
               </w:sdtPr>
               <w:sdtContent>
@@ -1976,23 +1742,12 @@
               <w:rPr>
                 <w:rtl w:val="0"/>
               </w:rPr>
-              <w:t xml:space="preserve">Created a complete catalog in </w:t>
-            </w:r>
-            <w:r>
-              <w:rPr>
-                <w:rtl w:val="0"/>
-              </w:rPr>
-              <w:t xml:space="preserve">RDMO</w:t>
-            </w:r>
-            <w:r>
-              <w:rPr>
-                <w:rtl w:val="0"/>
-              </w:rPr>
-              <w:t xml:space="preserve"> (</w:t>
+              <w:t xml:space="preserve">Created a complete catalog in RDMO (</w:t>
             </w:r>
             <w:r>
               <w:rPr>
                 <w:i w:val="1"/>
+                <w:iCs w:val="1"/>
                 <w:rtl w:val="0"/>
               </w:rPr>
               <w:t xml:space="preserve">please add link here</w:t>
@@ -2004,24 +1759,19 @@
               <w:t xml:space="preserve">)</w:t>
             </w:r>
           </w:p>
-          <w:p>
-            <w:pPr>
-              <w:rPr/>
-            </w:pPr>
-            <w:r>
-              <w:rPr>
-                <w:rtl w:val="0"/>
-              </w:rPr>
-              <w:t xml:space="preserve">___________________________</w:t>
-            </w:r>
-          </w:p>
         </w:tc>
       </w:tr>
     </w:tbl>
     <w:p>
       <w:pPr>
+        <w:pStyle w:val="Heading1"/>
         <w:rPr/>
       </w:pPr>
+      <w:bookmarkStart w:colFirst="0" w:colLast="0" w:name="_heading=h.g3kjagd4cc1r" w:id="0"/>
+      <w:bookmarkEnd w:id="0"/>
+      <w:r>
+        <w:br w:type="page"/>
+      </w:r>
       <w:r>
         <w:rPr>
           <w:rtl w:val="0"/>
@@ -2053,9 +1803,10 @@
       <w:r>
         <w:rPr>
           <w:i w:val="1"/>
+          <w:iCs w:val="1"/>
           <w:rtl w:val="0"/>
         </w:rPr>
-        <w:t xml:space="preserve">Please provide a short title for your incubator project</w:t>
+        <w:t xml:space="preserve">Please provide a short title for your incubator project.</w:t>
       </w:r>
       <w:r>
         <w:rPr>
@@ -2080,6 +1831,7 @@
       <w:pPr>
         <w:rPr>
           <w:i w:val="1"/>
+          <w:iCs w:val="1"/>
           <w:color w:val="0563c1"/>
           <w:u w:val="single"/>
         </w:rPr>
@@ -2087,9 +1839,10 @@
       <w:r>
         <w:rPr>
           <w:i w:val="1"/>
+          <w:iCs w:val="1"/>
           <w:rtl w:val="0"/>
         </w:rPr>
-        <w:t xml:space="preserve">(Please describe in max. 150 words your incubator project, e.g. for publishing on the DMP4NFDI website.)</w:t>
+        <w:t xml:space="preserve">(Please describe your incubator project in max. 150 words, suitable for publishing on the DMP4NFDI website.)</w:t>
       </w:r>
       <w:r>
         <w:rPr>
@@ -2118,32 +1871,6 @@
         <w:rPr>
           <w:rtl w:val="0"/>
         </w:rPr>
-        <w:t xml:space="preserve">Description</w:t>
-      </w:r>
-    </w:p>
-    <w:p>
-      <w:pPr>
-        <w:rPr>
-          <w:i w:val="1"/>
-        </w:rPr>
-      </w:pPr>
-      <w:r>
-        <w:rPr>
-          <w:i w:val="1"/>
-          <w:rtl w:val="0"/>
-        </w:rPr>
-        <w:t xml:space="preserve">(Please describe the idea of your incubator proposal)</w:t>
-      </w:r>
-    </w:p>
-    <w:p>
-      <w:pPr>
-        <w:pStyle w:val="Heading2"/>
-        <w:rPr/>
-      </w:pPr>
-      <w:r>
-        <w:rPr>
-          <w:rtl w:val="0"/>
-        </w:rPr>
         <w:t xml:space="preserve">Goals</w:t>
       </w:r>
     </w:p>
@@ -2151,14 +1878,16 @@
       <w:pPr>
         <w:rPr>
           <w:i w:val="1"/>
+          <w:iCs w:val="1"/>
         </w:rPr>
       </w:pPr>
       <w:r>
         <w:rPr>
           <w:i w:val="1"/>
+          <w:iCs w:val="1"/>
           <w:rtl w:val="0"/>
         </w:rPr>
-        <w:t xml:space="preserve">(Please describe the goals of the incubator proposal, including what needs to be delivered, participants, the communities that require a solution.)</w:t>
+        <w:t xml:space="preserve">(Please describe the goals of the incubator proposal, including the deliverables, the participants and the communities requiring a solution. Are there any risks that could hinder implementation or outcome of the incubator project?)</w:t>
       </w:r>
     </w:p>
     <w:p>
@@ -2177,28 +1906,16 @@
       <w:pPr>
         <w:rPr>
           <w:i w:val="1"/>
+          <w:iCs w:val="1"/>
         </w:rPr>
       </w:pPr>
       <w:r>
         <w:rPr>
           <w:i w:val="1"/>
+          <w:iCs w:val="1"/>
           <w:rtl w:val="0"/>
         </w:rPr>
-        <w:t xml:space="preserve">(Please list the set of criteria that the product must meet to be considered </w:t>
-      </w:r>
-      <w:r>
-        <w:rPr>
-          <w:i w:val="1"/>
-          <w:rtl w:val="0"/>
-        </w:rPr>
-        <w:t xml:space="preserve">finished</w:t>
-      </w:r>
-      <w:r>
-        <w:rPr>
-          <w:i w:val="1"/>
-          <w:rtl w:val="0"/>
-        </w:rPr>
-        <w:t xml:space="preserve">.)</w:t>
+        <w:t xml:space="preserve">(Please list the criteria that the product must meet in order to be considered complete.)</w:t>
       </w:r>
     </w:p>
     <w:p>
@@ -2210,81 +1927,54 @@
         <w:rPr>
           <w:rtl w:val="0"/>
         </w:rPr>
-        <w:t xml:space="preserve">Risks</w:t>
-      </w:r>
-      <w:r>
-        <w:rPr>
-          <w:rtl w:val="0"/>
-        </w:rPr>
+        <w:t xml:space="preserve">Sustainability, Reusability and Collaboration</w:t>
       </w:r>
     </w:p>
     <w:p>
       <w:pPr>
         <w:rPr>
           <w:i w:val="1"/>
+          <w:iCs w:val="1"/>
         </w:rPr>
       </w:pPr>
       <w:r>
         <w:rPr>
           <w:i w:val="1"/>
+          <w:iCs w:val="1"/>
           <w:rtl w:val="0"/>
         </w:rPr>
-        <w:t xml:space="preserve">(Are there risks that influence either the implementation of the activity or its outcomes?)</w:t>
+        <w:t xml:space="preserve">(How will the results of the incubator  be maintained after the initial phase? If further engagement is required, could you please describe how you intend to sustain it? Could other consortia reuse or adapt your solution, and would you be willing to collaborate with them?)</w:t>
       </w:r>
     </w:p>
     <w:p>
       <w:pPr>
         <w:pStyle w:val="Heading2"/>
+        <w:spacing w:after="0" w:lineRule="auto"/>
         <w:rPr/>
       </w:pPr>
+      <w:bookmarkStart w:colFirst="0" w:colLast="0" w:name="_heading=h.ss8vv07yyk38" w:id="1"/>
+      <w:bookmarkEnd w:id="1"/>
       <w:r>
         <w:rPr>
           <w:rtl w:val="0"/>
         </w:rPr>
-        <w:t xml:space="preserve">Sustainability</w:t>
+        <w:t xml:space="preserve">Dissemination</w:t>
       </w:r>
     </w:p>
     <w:p>
       <w:pPr>
         <w:rPr>
           <w:i w:val="1"/>
+          <w:iCs w:val="1"/>
         </w:rPr>
       </w:pPr>
       <w:r>
         <w:rPr>
           <w:i w:val="1"/>
+          <w:iCs w:val="1"/>
           <w:rtl w:val="0"/>
         </w:rPr>
-        <w:t xml:space="preserve">(How are the results of the incubator proposal maintained after the initial phase? If this requires further engagement, can you describe how you intend to sustain it?)</w:t>
-      </w:r>
-    </w:p>
-    <w:p>
-      <w:pPr>
-        <w:pStyle w:val="Heading2"/>
-        <w:rPr/>
-      </w:pPr>
-      <w:r>
-        <w:rPr>
-          <w:rtl w:val="0"/>
-        </w:rPr>
-        <w:t xml:space="preserve">Reusability</w:t>
-      </w:r>
-    </w:p>
-    <w:p>
-      <w:pPr>
-        <w:rPr/>
-      </w:pPr>
-      <w:r>
-        <w:rPr>
-          <w:i w:val="1"/>
-          <w:rtl w:val="0"/>
-        </w:rPr>
-        <w:t xml:space="preserve">(Can this solution be reused or adapted by other consortia? Would you be open to collaborate on this with others?)</w:t>
-      </w:r>
-      <w:r>
-        <w:rPr>
-          <w:rtl w:val="0"/>
-        </w:rPr>
+        <w:t xml:space="preserve">(Where do you plan to share the results?)</w:t>
       </w:r>
     </w:p>
     <w:p>
@@ -2303,11 +1993,13 @@
       <w:pPr>
         <w:rPr>
           <w:i w:val="1"/>
+          <w:iCs w:val="1"/>
         </w:rPr>
       </w:pPr>
       <w:r>
         <w:rPr>
           <w:i w:val="1"/>
+          <w:iCs w:val="1"/>
           <w:rtl w:val="0"/>
         </w:rPr>
         <w:t xml:space="preserve">(Please provide a logo of your consortium for the </w:t>
@@ -2316,6 +2008,7 @@
         <w:r>
           <w:rPr>
             <w:i w:val="1"/>
+            <w:iCs w:val="1"/>
             <w:color w:val="1155cc"/>
             <w:u w:val="single"/>
             <w:rtl w:val="0"/>
@@ -2326,9 +2019,66 @@
       <w:r>
         <w:rPr>
           <w:i w:val="1"/>
+          <w:iCs w:val="1"/>
           <w:rtl w:val="0"/>
         </w:rPr>
         <w:t xml:space="preserve"> or add a link for the download here.)</w:t>
+      </w:r>
+    </w:p>
+    <w:p>
+      <w:pPr>
+        <w:rPr>
+          <w:i w:val="1"/>
+          <w:iCs w:val="1"/>
+        </w:rPr>
+      </w:pPr>
+      <w:r>
+        <w:rPr>
+          <w:rtl w:val="0"/>
+        </w:rPr>
+      </w:r>
+    </w:p>
+    <w:p>
+      <w:pPr>
+        <w:pStyle w:val="Heading1"/>
+        <w:rPr/>
+      </w:pPr>
+      <w:bookmarkStart w:colFirst="0" w:colLast="0" w:name="_heading=h.emlaiyvbpeqg" w:id="2"/>
+      <w:bookmarkEnd w:id="2"/>
+      <w:r>
+        <w:rPr>
+          <w:rtl w:val="0"/>
+        </w:rPr>
+      </w:r>
+    </w:p>
+    <w:p>
+      <w:pPr>
+        <w:pStyle w:val="Heading1"/>
+        <w:rPr/>
+      </w:pPr>
+      <w:bookmarkStart w:colFirst="0" w:colLast="0" w:name="_heading=h.fhzzrqi50geb" w:id="3"/>
+      <w:bookmarkEnd w:id="3"/>
+      <w:r>
+        <w:br w:type="page"/>
+      </w:r>
+      <w:r>
+        <w:rPr>
+          <w:rtl w:val="0"/>
+        </w:rPr>
+      </w:r>
+    </w:p>
+    <w:p>
+      <w:pPr>
+        <w:pStyle w:val="Heading1"/>
+        <w:rPr/>
+      </w:pPr>
+      <w:bookmarkStart w:colFirst="0" w:colLast="0" w:name="_heading=h.iug5adder4q5" w:id="4"/>
+      <w:bookmarkEnd w:id="4"/>
+      <w:r>
+        <w:rPr>
+          <w:rtl w:val="0"/>
+        </w:rPr>
+        <w:t xml:space="preserve">Optional information</w:t>
       </w:r>
     </w:p>
     <w:p>
@@ -2340,31 +2090,29 @@
         <w:rPr>
           <w:rtl w:val="0"/>
         </w:rPr>
-        <w:t xml:space="preserve">Dissemination</w:t>
+        <w:t xml:space="preserve">[1] In case of RDMO Hosting</w:t>
       </w:r>
     </w:p>
     <w:p>
       <w:pPr>
+        <w:spacing w:after="0" w:lineRule="auto"/>
         <w:rPr>
-          <w:i w:val="1"/>
+          <w:rFonts w:ascii="Calibri" w:cs="Calibri" w:eastAsia="Calibri" w:hAnsi="Calibri"/>
+          <w:b w:val="1"/>
+          <w:bCs w:val="1"/>
+          <w:color w:val="2f5496"/>
+          <w:sz w:val="26"/>
+          <w:szCs w:val="26"/>
         </w:rPr>
       </w:pPr>
       <w:r>
         <w:rPr>
-          <w:i w:val="1"/>
+          <w:b w:val="1"/>
+          <w:bCs w:val="1"/>
           <w:rtl w:val="0"/>
         </w:rPr>
-        <w:t xml:space="preserve">(in case of template development, where do you plan to share the results?)</w:t>
+        <w:t xml:space="preserve">Planned host name for RDMO</w:t>
       </w:r>
-    </w:p>
-    <w:p>
-      <w:pPr>
-        <w:rPr>
-          <w:b w:val="1"/>
-        </w:rPr>
-      </w:pPr>
-      <w:bookmarkStart w:colFirst="0" w:colLast="0" w:name="_heading=h.iug5adder4q5" w:id="0"/>
-      <w:bookmarkEnd w:id="0"/>
       <w:r>
         <w:rPr>
           <w:rtl w:val="0"/>
@@ -2373,28 +2121,105 @@
     </w:p>
     <w:p>
       <w:pPr>
+        <w:spacing w:after="0" w:lineRule="auto"/>
+        <w:rPr>
+          <w:i w:val="1"/>
+          <w:iCs w:val="1"/>
+        </w:rPr>
+      </w:pPr>
+      <w:r>
+        <w:rPr>
+          <w:i w:val="1"/>
+          <w:iCs w:val="1"/>
+          <w:rtl w:val="0"/>
+        </w:rPr>
+        <w:t xml:space="preserve">(e.g. </w:t>
+      </w:r>
+      <w:hyperlink r:id="rId10">
+        <w:r>
+          <w:rPr>
+            <w:i w:val="1"/>
+            <w:iCs w:val="1"/>
+            <w:color w:val="0563c1"/>
+            <w:u w:val="single"/>
+            <w:rtl w:val="0"/>
+          </w:rPr>
+          <w:t xml:space="preserve">https://rdmo.nfdi4ing.de</w:t>
+        </w:r>
+      </w:hyperlink>
+      <w:r>
+        <w:rPr>
+          <w:i w:val="1"/>
+          <w:iCs w:val="1"/>
+          <w:rtl w:val="0"/>
+        </w:rPr>
+        <w:t xml:space="preserve">)</w:t>
+      </w:r>
+    </w:p>
+    <w:p>
+      <w:pPr>
+        <w:spacing w:after="0" w:lineRule="auto"/>
         <w:rPr>
           <w:b w:val="1"/>
+          <w:bCs w:val="1"/>
+        </w:rPr>
+      </w:pPr>
+      <w:r>
+        <w:rPr>
+          <w:b w:val="1"/>
+          <w:bCs w:val="1"/>
+          <w:rtl w:val="0"/>
+        </w:rPr>
+        <w:t xml:space="preserve">Planned support address for RDMO</w:t>
+      </w:r>
+    </w:p>
+    <w:p>
+      <w:pPr>
+        <w:rPr>
+          <w:i w:val="1"/>
+          <w:iCs w:val="1"/>
+        </w:rPr>
+      </w:pPr>
+      <w:r>
+        <w:rPr>
+          <w:i w:val="1"/>
+          <w:iCs w:val="1"/>
+          <w:rtl w:val="0"/>
+        </w:rPr>
+        <w:t xml:space="preserve">(e.g. </w:t>
+      </w:r>
+      <w:hyperlink r:id="rId11">
+        <w:r>
+          <w:rPr>
+            <w:i w:val="1"/>
+            <w:iCs w:val="1"/>
+            <w:color w:val="0563c1"/>
+            <w:u w:val="single"/>
+            <w:rtl w:val="0"/>
+          </w:rPr>
+          <w:t xml:space="preserve">rdmo@nfdi4ing.de</w:t>
+        </w:r>
+      </w:hyperlink>
+      <w:r>
+        <w:rPr>
+          <w:i w:val="1"/>
+          <w:iCs w:val="1"/>
+          <w:rtl w:val="0"/>
+        </w:rPr>
+        <w:t xml:space="preserve"> or helpdesk link)</w:t>
+      </w:r>
+    </w:p>
+    <w:p>
+      <w:pPr>
+        <w:rPr>
+          <w:i w:val="1"/>
+          <w:iCs w:val="1"/>
         </w:rPr>
       </w:pPr>
       <w:r>
         <w:rPr>
           <w:rtl w:val="0"/>
         </w:rPr>
-      </w:r>
-    </w:p>
-    <w:p>
-      <w:pPr>
-        <w:rPr>
-          <w:b w:val="1"/>
-        </w:rPr>
-      </w:pPr>
-      <w:r>
-        <w:rPr>
-          <w:b w:val="1"/>
-          <w:rtl w:val="0"/>
-        </w:rPr>
-        <w:t xml:space="preserve">Optional, in case of RDMO Hosting</w:t>
       </w:r>
     </w:p>
     <w:p>
@@ -2406,137 +2231,37 @@
         <w:rPr>
           <w:rtl w:val="0"/>
         </w:rPr>
-        <w:t xml:space="preserve">Planned host name for RDMO</w:t>
+        <w:t xml:space="preserve">[2] In case of Template Development</w:t>
+      </w:r>
+    </w:p>
+    <w:p>
+      <w:pPr>
+        <w:spacing w:after="0" w:lineRule="auto"/>
+        <w:rPr>
+          <w:b w:val="1"/>
+          <w:bCs w:val="1"/>
+        </w:rPr>
+      </w:pPr>
+      <w:r>
+        <w:rPr>
+          <w:b w:val="1"/>
+          <w:bCs w:val="1"/>
+          <w:rtl w:val="0"/>
+        </w:rPr>
+        <w:t xml:space="preserve">Relevant DMP Templates</w:t>
       </w:r>
     </w:p>
     <w:p>
       <w:pPr>
         <w:rPr>
           <w:i w:val="1"/>
+          <w:iCs w:val="1"/>
         </w:rPr>
       </w:pPr>
       <w:r>
         <w:rPr>
           <w:i w:val="1"/>
-          <w:rtl w:val="0"/>
-        </w:rPr>
-        <w:t xml:space="preserve">(e.g. </w:t>
-      </w:r>
-      <w:hyperlink r:id="rId10">
-        <w:r>
-          <w:rPr>
-            <w:i w:val="1"/>
-            <w:color w:val="0563c1"/>
-            <w:u w:val="single"/>
-            <w:rtl w:val="0"/>
-          </w:rPr>
-          <w:t xml:space="preserve">https://rdmo.nfdi4ing.de</w:t>
-        </w:r>
-      </w:hyperlink>
-      <w:r>
-        <w:rPr>
-          <w:i w:val="1"/>
-          <w:rtl w:val="0"/>
-        </w:rPr>
-        <w:t xml:space="preserve">)</w:t>
-      </w:r>
-    </w:p>
-    <w:p>
-      <w:pPr>
-        <w:pStyle w:val="Heading2"/>
-        <w:rPr/>
-      </w:pPr>
-      <w:r>
-        <w:rPr>
-          <w:rtl w:val="0"/>
-        </w:rPr>
-        <w:t xml:space="preserve">Planned support address for RDMO</w:t>
-      </w:r>
-    </w:p>
-    <w:p>
-      <w:pPr>
-        <w:rPr>
-          <w:i w:val="1"/>
-        </w:rPr>
-      </w:pPr>
-      <w:r>
-        <w:rPr>
-          <w:i w:val="1"/>
-          <w:rtl w:val="0"/>
-        </w:rPr>
-        <w:t xml:space="preserve">(e.g. </w:t>
-      </w:r>
-      <w:hyperlink r:id="rId11">
-        <w:r>
-          <w:rPr>
-            <w:i w:val="1"/>
-            <w:color w:val="0563c1"/>
-            <w:u w:val="single"/>
-            <w:rtl w:val="0"/>
-          </w:rPr>
-          <w:t xml:space="preserve">rdmo@nfdi4ing.de</w:t>
-        </w:r>
-      </w:hyperlink>
-      <w:r>
-        <w:rPr>
-          <w:i w:val="1"/>
-          <w:rtl w:val="0"/>
-        </w:rPr>
-        <w:t xml:space="preserve"> or helpdesk link)</w:t>
-      </w:r>
-    </w:p>
-    <w:p>
-      <w:pPr>
-        <w:rPr>
-          <w:b w:val="1"/>
-        </w:rPr>
-      </w:pPr>
-      <w:r>
-        <w:rPr>
-          <w:rtl w:val="0"/>
-        </w:rPr>
-      </w:r>
-    </w:p>
-    <w:p>
-      <w:pPr>
-        <w:rPr>
-          <w:b w:val="1"/>
-        </w:rPr>
-      </w:pPr>
-      <w:r>
-        <w:rPr>
-          <w:b w:val="1"/>
-          <w:rtl w:val="0"/>
-        </w:rPr>
-        <w:t xml:space="preserve">Optional, in case of Template Development</w:t>
-      </w:r>
-    </w:p>
-    <w:p>
-      <w:pPr>
-        <w:pStyle w:val="Heading2"/>
-        <w:rPr/>
-      </w:pPr>
-      <w:r>
-        <w:rPr>
-          <w:rtl w:val="0"/>
-        </w:rPr>
-        <w:t xml:space="preserve">Relevant DMP Templates</w:t>
-      </w:r>
-      <w:r>
-        <w:rPr>
-          <w:rtl w:val="0"/>
-        </w:rPr>
-      </w:r>
-    </w:p>
-    <w:p>
-      <w:pPr>
-        <w:rPr>
-          <w:i w:val="1"/>
-        </w:rPr>
-      </w:pPr>
-      <w:r>
-        <w:rPr>
-          <w:i w:val="1"/>
+          <w:iCs w:val="1"/>
           <w:rtl w:val="0"/>
         </w:rPr>
         <w:t xml:space="preserve">(List relevant templates here, if applicable)</w:t>
@@ -2544,13 +2269,18 @@
     </w:p>
     <w:p>
       <w:pPr>
-        <w:pStyle w:val="Heading2"/>
-        <w:rPr/>
+        <w:spacing w:after="0" w:lineRule="auto"/>
+        <w:rPr>
+          <w:b w:val="1"/>
+          <w:bCs w:val="1"/>
+        </w:rPr>
       </w:pPr>
-      <w:bookmarkStart w:colFirst="0" w:colLast="0" w:name="_heading=h.3xc7ipa6wlso" w:id="1"/>
-      <w:bookmarkEnd w:id="1"/>
+      <w:bookmarkStart w:colFirst="0" w:colLast="0" w:name="_heading=h.3xc7ipa6wlso" w:id="5"/>
+      <w:bookmarkEnd w:id="5"/>
       <w:r>
         <w:rPr>
+          <w:b w:val="1"/>
+          <w:bCs w:val="1"/>
           <w:rtl w:val="0"/>
         </w:rPr>
         <w:t xml:space="preserve">Status of your DMP Template</w:t>
@@ -2560,125 +2290,311 @@
       <w:pPr>
         <w:rPr>
           <w:i w:val="1"/>
+          <w:iCs w:val="1"/>
         </w:rPr>
       </w:pPr>
       <w:r>
         <w:rPr>
           <w:i w:val="1"/>
+          <w:iCs w:val="1"/>
           <w:rtl w:val="0"/>
         </w:rPr>
-        <w:t xml:space="preserve">(At which status is your template? Mark the most appropriate box.)</w:t>
+        <w:t xml:space="preserve">(At which status is your template? Check the most appropriate box.)</w:t>
       </w:r>
     </w:p>
+    <w:tbl>
+      <w:tblPr>
+        <w:tblStyle w:val="Table6"/>
+        <w:tblW w:w="9062.0" w:type="dxa"/>
+        <w:jc w:val="left"/>
+        <w:tblBorders>
+          <w:top w:color="bfbfbf" w:space="0" w:sz="4" w:val="single"/>
+          <w:left w:color="bfbfbf" w:space="0" w:sz="4" w:val="single"/>
+          <w:bottom w:color="bfbfbf" w:space="0" w:sz="4" w:val="single"/>
+          <w:right w:color="bfbfbf" w:space="0" w:sz="4" w:val="single"/>
+          <w:insideH w:color="bfbfbf" w:space="0" w:sz="4" w:val="single"/>
+          <w:insideV w:color="bfbfbf" w:space="0" w:sz="4" w:val="single"/>
+        </w:tblBorders>
+        <w:tblLayout w:type="fixed"/>
+        <w:tblLook w:val="0400"/>
+      </w:tblPr>
+      <w:tblGrid>
+        <w:gridCol w:w="988"/>
+        <w:gridCol w:w="8074"/>
+        <w:tblGridChange w:id="0">
+          <w:tblGrid>
+            <w:gridCol w:w="988"/>
+            <w:gridCol w:w="8074"/>
+          </w:tblGrid>
+        </w:tblGridChange>
+      </w:tblGrid>
+      <w:tr>
+        <w:trPr>
+          <w:cantSplit w:val="0"/>
+          <w:tblHeader w:val="0"/>
+        </w:trPr>
+        <w:tc>
+          <w:tcPr/>
+          <w:p>
+            <w:pPr>
+              <w:spacing w:after="0" w:line="240" w:lineRule="auto"/>
+              <w:jc w:val="center"/>
+              <w:rPr>
+                <w:rFonts w:ascii="Arial" w:cs="Arial" w:eastAsia="Arial" w:hAnsi="Arial"/>
+                <w:b w:val="1"/>
+                <w:bCs w:val="1"/>
+                <w:color w:val="000000"/>
+                <w:sz w:val="20"/>
+                <w:szCs w:val="20"/>
+              </w:rPr>
+            </w:pPr>
+            <w:r>
+              <w:rPr>
+                <w:rFonts w:ascii="MS Gothic" w:cs="MS Gothic" w:eastAsia="MS Gothic" w:hAnsi="MS Gothic"/>
+                <w:rtl w:val="0"/>
+              </w:rPr>
+              <w:t xml:space="preserve">☐</w:t>
+            </w:r>
+            <w:r>
+              <w:rPr>
+                <w:rtl w:val="0"/>
+              </w:rPr>
+            </w:r>
+          </w:p>
+        </w:tc>
+        <w:tc>
+          <w:tcPr/>
+          <w:p>
+            <w:pPr>
+              <w:spacing w:after="0" w:line="240" w:lineRule="auto"/>
+              <w:rPr/>
+            </w:pPr>
+            <w:r>
+              <w:rPr>
+                <w:rtl w:val="0"/>
+              </w:rPr>
+              <w:t xml:space="preserve">No DMP template available so far</w:t>
+            </w:r>
+          </w:p>
+        </w:tc>
+      </w:tr>
+      <w:tr>
+        <w:trPr>
+          <w:cantSplit w:val="0"/>
+          <w:tblHeader w:val="0"/>
+        </w:trPr>
+        <w:tc>
+          <w:tcPr/>
+          <w:p>
+            <w:pPr>
+              <w:spacing w:after="0" w:line="240" w:lineRule="auto"/>
+              <w:jc w:val="center"/>
+              <w:rPr>
+                <w:rFonts w:ascii="Arial" w:cs="Arial" w:eastAsia="Arial" w:hAnsi="Arial"/>
+                <w:b w:val="1"/>
+                <w:bCs w:val="1"/>
+                <w:color w:val="000000"/>
+                <w:sz w:val="20"/>
+                <w:szCs w:val="20"/>
+              </w:rPr>
+            </w:pPr>
+            <w:r>
+              <w:rPr>
+                <w:rFonts w:ascii="MS Gothic" w:cs="MS Gothic" w:eastAsia="MS Gothic" w:hAnsi="MS Gothic"/>
+                <w:rtl w:val="0"/>
+              </w:rPr>
+              <w:t xml:space="preserve">☐</w:t>
+            </w:r>
+            <w:r>
+              <w:rPr>
+                <w:rtl w:val="0"/>
+              </w:rPr>
+            </w:r>
+          </w:p>
+        </w:tc>
+        <w:tc>
+          <w:tcPr/>
+          <w:p>
+            <w:pPr>
+              <w:spacing w:after="0" w:line="240" w:lineRule="auto"/>
+              <w:rPr/>
+            </w:pPr>
+            <w:r>
+              <w:rPr>
+                <w:rtl w:val="0"/>
+              </w:rPr>
+              <w:t xml:space="preserve">Unstructured collection of questions</w:t>
+            </w:r>
+          </w:p>
+        </w:tc>
+      </w:tr>
+      <w:tr>
+        <w:trPr>
+          <w:cantSplit w:val="0"/>
+          <w:tblHeader w:val="0"/>
+        </w:trPr>
+        <w:tc>
+          <w:tcPr/>
+          <w:p>
+            <w:pPr>
+              <w:spacing w:after="0" w:line="240" w:lineRule="auto"/>
+              <w:jc w:val="center"/>
+              <w:rPr>
+                <w:rFonts w:ascii="Arial" w:cs="Arial" w:eastAsia="Arial" w:hAnsi="Arial"/>
+                <w:color w:val="000000"/>
+                <w:sz w:val="20"/>
+                <w:szCs w:val="20"/>
+              </w:rPr>
+            </w:pPr>
+            <w:r>
+              <w:rPr>
+                <w:rFonts w:ascii="MS Gothic" w:cs="MS Gothic" w:eastAsia="MS Gothic" w:hAnsi="MS Gothic"/>
+                <w:color w:val="000000"/>
+                <w:sz w:val="20"/>
+                <w:szCs w:val="20"/>
+                <w:rtl w:val="0"/>
+              </w:rPr>
+              <w:t xml:space="preserve">☐</w:t>
+            </w:r>
+            <w:r>
+              <w:rPr>
+                <w:rtl w:val="0"/>
+              </w:rPr>
+            </w:r>
+          </w:p>
+        </w:tc>
+        <w:tc>
+          <w:tcPr/>
+          <w:p>
+            <w:pPr>
+              <w:spacing w:after="0" w:line="240" w:lineRule="auto"/>
+              <w:rPr/>
+            </w:pPr>
+            <w:r>
+              <w:rPr>
+                <w:rtl w:val="0"/>
+              </w:rPr>
+              <w:t xml:space="preserve">The template is almost complete as a text document</w:t>
+            </w:r>
+          </w:p>
+        </w:tc>
+      </w:tr>
+      <w:tr>
+        <w:trPr>
+          <w:cantSplit w:val="0"/>
+          <w:tblHeader w:val="0"/>
+        </w:trPr>
+        <w:tc>
+          <w:tcPr/>
+          <w:p>
+            <w:pPr>
+              <w:spacing w:after="0" w:line="240" w:lineRule="auto"/>
+              <w:jc w:val="center"/>
+              <w:rPr>
+                <w:rFonts w:ascii="Arial" w:cs="Arial" w:eastAsia="Arial" w:hAnsi="Arial"/>
+                <w:color w:val="000000"/>
+                <w:sz w:val="20"/>
+                <w:szCs w:val="20"/>
+              </w:rPr>
+            </w:pPr>
+            <w:r>
+              <w:rPr>
+                <w:rFonts w:ascii="MS Gothic" w:cs="MS Gothic" w:eastAsia="MS Gothic" w:hAnsi="MS Gothic"/>
+                <w:color w:val="000000"/>
+                <w:sz w:val="20"/>
+                <w:szCs w:val="20"/>
+                <w:rtl w:val="0"/>
+              </w:rPr>
+              <w:t xml:space="preserve">☐</w:t>
+            </w:r>
+            <w:r>
+              <w:rPr>
+                <w:rtl w:val="0"/>
+              </w:rPr>
+            </w:r>
+          </w:p>
+        </w:tc>
+        <w:tc>
+          <w:tcPr/>
+          <w:p>
+            <w:pPr>
+              <w:spacing w:after="0" w:line="240" w:lineRule="auto"/>
+              <w:rPr/>
+            </w:pPr>
+            <w:r>
+              <w:rPr>
+                <w:rtl w:val="0"/>
+              </w:rPr>
+              <w:t xml:space="preserve">The catalog is available as an RDMO XML document and is to be made interoperable with the Template Framework</w:t>
+            </w:r>
+          </w:p>
+        </w:tc>
+      </w:tr>
+      <w:tr>
+        <w:trPr>
+          <w:cantSplit w:val="0"/>
+          <w:tblHeader w:val="0"/>
+        </w:trPr>
+        <w:tc>
+          <w:tcPr/>
+          <w:p>
+            <w:pPr>
+              <w:spacing w:after="0" w:line="240" w:lineRule="auto"/>
+              <w:jc w:val="center"/>
+              <w:rPr>
+                <w:rFonts w:ascii="MS Gothic" w:cs="MS Gothic" w:eastAsia="MS Gothic" w:hAnsi="MS Gothic"/>
+                <w:color w:val="000000"/>
+                <w:sz w:val="20"/>
+                <w:szCs w:val="20"/>
+              </w:rPr>
+            </w:pPr>
+            <w:r>
+              <w:rPr>
+                <w:rFonts w:ascii="MS Gothic" w:cs="MS Gothic" w:eastAsia="MS Gothic" w:hAnsi="MS Gothic"/>
+                <w:sz w:val="20"/>
+                <w:szCs w:val="20"/>
+                <w:rtl w:val="0"/>
+              </w:rPr>
+              <w:t xml:space="preserve">☐</w:t>
+            </w:r>
+            <w:r>
+              <w:rPr>
+                <w:rtl w:val="0"/>
+              </w:rPr>
+            </w:r>
+          </w:p>
+        </w:tc>
+        <w:tc>
+          <w:tcPr/>
+          <w:p>
+            <w:pPr>
+              <w:spacing w:after="0" w:line="240" w:lineRule="auto"/>
+              <w:rPr/>
+            </w:pPr>
+            <w:r>
+              <w:rPr>
+                <w:rtl w:val="0"/>
+              </w:rPr>
+              <w:t xml:space="preserve">other: </w:t>
+            </w:r>
+          </w:p>
+          <w:p>
+            <w:pPr>
+              <w:spacing w:after="0" w:line="240" w:lineRule="auto"/>
+              <w:rPr/>
+            </w:pPr>
+            <w:r>
+              <w:rPr>
+                <w:rtl w:val="0"/>
+              </w:rPr>
+            </w:r>
+          </w:p>
+        </w:tc>
+      </w:tr>
+    </w:tbl>
     <w:p>
       <w:pPr>
-        <w:numPr>
-          <w:ilvl w:val="0"/>
-          <w:numId w:val="1"/>
-        </w:numPr>
-        <w:spacing w:after="0" w:afterAutospacing="0"/>
-        <w:ind w:left="720" w:hanging="360"/>
-        <w:rPr>
-          <w:i w:val="1"/>
-          <w:u w:val="none"/>
-        </w:rPr>
-      </w:pPr>
-      <w:r>
-        <w:rPr>
-          <w:i w:val="1"/>
-          <w:rtl w:val="0"/>
-        </w:rPr>
-        <w:t xml:space="preserve">No DMP template available so far</w:t>
-      </w:r>
-    </w:p>
-    <w:p>
-      <w:pPr>
-        <w:numPr>
-          <w:ilvl w:val="0"/>
-          <w:numId w:val="1"/>
-        </w:numPr>
-        <w:spacing w:after="0" w:afterAutospacing="0"/>
-        <w:ind w:left="720" w:hanging="360"/>
-        <w:rPr>
-          <w:i w:val="1"/>
-          <w:u w:val="none"/>
-        </w:rPr>
-      </w:pPr>
-      <w:r>
-        <w:rPr>
-          <w:i w:val="1"/>
-          <w:rtl w:val="0"/>
-        </w:rPr>
-        <w:t xml:space="preserve">Unstructured collection of questions</w:t>
-      </w:r>
-    </w:p>
-    <w:p>
-      <w:pPr>
-        <w:numPr>
-          <w:ilvl w:val="0"/>
-          <w:numId w:val="1"/>
-        </w:numPr>
-        <w:spacing w:after="0" w:afterAutospacing="0"/>
-        <w:ind w:left="720" w:hanging="360"/>
-        <w:rPr>
-          <w:i w:val="1"/>
-          <w:u w:val="none"/>
-        </w:rPr>
-      </w:pPr>
-      <w:r>
-        <w:rPr>
-          <w:i w:val="1"/>
-          <w:rtl w:val="0"/>
-        </w:rPr>
-        <w:t xml:space="preserve">The template is almost complete as a text document</w:t>
-      </w:r>
-    </w:p>
-    <w:p>
-      <w:pPr>
-        <w:numPr>
-          <w:ilvl w:val="0"/>
-          <w:numId w:val="1"/>
-        </w:numPr>
-        <w:spacing w:after="0" w:afterAutospacing="0"/>
-        <w:ind w:left="720" w:hanging="360"/>
-        <w:rPr>
-          <w:i w:val="1"/>
-          <w:u w:val="none"/>
-        </w:rPr>
-      </w:pPr>
-      <w:r>
-        <w:rPr>
-          <w:i w:val="1"/>
-          <w:rtl w:val="0"/>
-        </w:rPr>
-        <w:t xml:space="preserve">The catalog is available as an RDMO XML document and is to be made interoperable with the Template Framework</w:t>
-      </w:r>
-    </w:p>
-    <w:p>
-      <w:pPr>
-        <w:numPr>
-          <w:ilvl w:val="0"/>
-          <w:numId w:val="1"/>
-        </w:numPr>
-        <w:ind w:left="720" w:hanging="360"/>
-        <w:rPr>
-          <w:i w:val="1"/>
-          <w:u w:val="none"/>
-        </w:rPr>
-      </w:pPr>
-      <w:r>
-        <w:rPr>
-          <w:i w:val="1"/>
-          <w:rtl w:val="0"/>
-        </w:rPr>
-        <w:t xml:space="preserve">Other: </w:t>
-      </w:r>
-    </w:p>
-    <w:p>
-      <w:pPr>
-        <w:rPr>
-          <w:i w:val="1"/>
-        </w:rPr>
+        <w:rPr/>
       </w:pPr>
       <w:r>
         <w:rPr>
@@ -2690,18 +2606,7 @@
       <w:pPr>
         <w:rPr>
           <w:i w:val="1"/>
-        </w:rPr>
-      </w:pPr>
-      <w:r>
-        <w:rPr>
-          <w:rtl w:val="0"/>
-        </w:rPr>
-      </w:r>
-    </w:p>
-    <w:p>
-      <w:pPr>
-        <w:rPr>
-          <w:i w:val="1"/>
+          <w:iCs w:val="1"/>
         </w:rPr>
       </w:pPr>
       <w:r>
@@ -2729,10 +2634,6 @@
 <w:ftr xmlns:mc="http://schemas.openxmlformats.org/markup-compatibility/2006" xmlns:o="urn:schemas-microsoft-com:office:office" xmlns:r="http://schemas.openxmlformats.org/officeDocument/2006/relationships" xmlns:m="http://schemas.openxmlformats.org/officeDocument/2006/math" xmlns:v="urn:schemas-microsoft-com:vml" xmlns:wp="http://schemas.openxmlformats.org/drawingml/2006/wordprocessingDrawing" xmlns:w10="urn:schemas-microsoft-com:office:word" xmlns:w="http://schemas.openxmlformats.org/wordprocessingml/2006/main" xmlns:wne="http://schemas.microsoft.com/office/word/2006/wordml" xmlns:sl="http://schemas.openxmlformats.org/schemaLibrary/2006/main" xmlns:a="http://schemas.openxmlformats.org/drawingml/2006/main" xmlns:pic="http://schemas.openxmlformats.org/drawingml/2006/picture" xmlns:c="http://schemas.openxmlformats.org/drawingml/2006/chart" xmlns:lc="http://schemas.openxmlformats.org/drawingml/2006/lockedCanvas" xmlns:dgm="http://schemas.openxmlformats.org/drawingml/2006/diagram" xmlns:wps="http://schemas.microsoft.com/office/word/2010/wordprocessingShape" xmlns:wpg="http://schemas.microsoft.com/office/word/2010/wordprocessingGroup" xmlns:w14="http://schemas.microsoft.com/office/word/2010/wordml" xmlns:w15="http://schemas.microsoft.com/office/word/2012/wordml" xmlns:w16="http://schemas.microsoft.com/office/word/2018/wordml" xmlns:w16cex="http://schemas.microsoft.com/office/word/2018/wordml/cex" xmlns:w16cid="http://schemas.microsoft.com/office/word/2016/wordml/cid" xmlns="http://schemas.microsoft.com/office/tasks/2019/documenttasks" xmlns:cr="http://schemas.microsoft.com/office/comments/2020/reactions">
   <w:p>
     <w:pPr>
-      <w:keepNext w:val="0"/>
-      <w:keepLines w:val="0"/>
-      <w:pageBreakBefore w:val="0"/>
-      <w:widowControl w:val="1"/>
       <w:pBdr>
         <w:top w:space="0" w:sz="0" w:val="nil"/>
         <w:left w:space="0" w:sz="0" w:val="nil"/>
@@ -2740,26 +2641,13 @@
         <w:right w:space="0" w:sz="0" w:val="nil"/>
         <w:between w:space="0" w:sz="0" w:val="nil"/>
       </w:pBdr>
-      <w:shd w:fill="auto" w:val="clear"/>
       <w:tabs>
         <w:tab w:val="center" w:leader="none" w:pos="4536"/>
         <w:tab w:val="right" w:leader="none" w:pos="9072"/>
       </w:tabs>
-      <w:spacing w:after="0" w:before="0" w:line="240" w:lineRule="auto"/>
-      <w:ind w:left="0" w:right="0" w:firstLine="0"/>
-      <w:jc w:val="left"/>
-      <w:rPr>
-        <w:rFonts w:ascii="Calibri" w:cs="Calibri" w:eastAsia="Calibri" w:hAnsi="Calibri"/>
-        <w:b w:val="0"/>
-        <w:i w:val="0"/>
-        <w:smallCaps w:val="0"/>
-        <w:strike w:val="0"/>
+      <w:spacing w:after="0" w:line="240" w:lineRule="auto"/>
+      <w:rPr>
         <w:color w:val="000000"/>
-        <w:sz w:val="22"/>
-        <w:szCs w:val="22"/>
-        <w:u w:val="none"/>
-        <w:shd w:fill="auto" w:val="clear"/>
-        <w:vertAlign w:val="baseline"/>
       </w:rPr>
     </w:pPr>
     <w:r>
@@ -2775,10 +2663,6 @@
 <w:ftr xmlns:mc="http://schemas.openxmlformats.org/markup-compatibility/2006" xmlns:o="urn:schemas-microsoft-com:office:office" xmlns:r="http://schemas.openxmlformats.org/officeDocument/2006/relationships" xmlns:m="http://schemas.openxmlformats.org/officeDocument/2006/math" xmlns:v="urn:schemas-microsoft-com:vml" xmlns:wp="http://schemas.openxmlformats.org/drawingml/2006/wordprocessingDrawing" xmlns:w10="urn:schemas-microsoft-com:office:word" xmlns:w="http://schemas.openxmlformats.org/wordprocessingml/2006/main" xmlns:wne="http://schemas.microsoft.com/office/word/2006/wordml" xmlns:sl="http://schemas.openxmlformats.org/schemaLibrary/2006/main" xmlns:a="http://schemas.openxmlformats.org/drawingml/2006/main" xmlns:pic="http://schemas.openxmlformats.org/drawingml/2006/picture" xmlns:c="http://schemas.openxmlformats.org/drawingml/2006/chart" xmlns:lc="http://schemas.openxmlformats.org/drawingml/2006/lockedCanvas" xmlns:dgm="http://schemas.openxmlformats.org/drawingml/2006/diagram" xmlns:wps="http://schemas.microsoft.com/office/word/2010/wordprocessingShape" xmlns:wpg="http://schemas.microsoft.com/office/word/2010/wordprocessingGroup" xmlns:w14="http://schemas.microsoft.com/office/word/2010/wordml" xmlns:w15="http://schemas.microsoft.com/office/word/2012/wordml" xmlns:w16="http://schemas.microsoft.com/office/word/2018/wordml" xmlns:w16cex="http://schemas.microsoft.com/office/word/2018/wordml/cex" xmlns:w16cid="http://schemas.microsoft.com/office/word/2016/wordml/cid" xmlns="http://schemas.microsoft.com/office/tasks/2019/documenttasks" xmlns:cr="http://schemas.microsoft.com/office/comments/2020/reactions">
   <w:p>
     <w:pPr>
-      <w:keepNext w:val="0"/>
-      <w:keepLines w:val="0"/>
-      <w:pageBreakBefore w:val="0"/>
-      <w:widowControl w:val="1"/>
       <w:pBdr>
         <w:top w:space="0" w:sz="0" w:val="nil"/>
         <w:left w:space="0" w:sz="0" w:val="nil"/>
@@ -2786,28 +2670,23 @@
         <w:right w:space="0" w:sz="0" w:val="nil"/>
         <w:between w:space="0" w:sz="0" w:val="nil"/>
       </w:pBdr>
-      <w:shd w:fill="auto" w:val="clear"/>
       <w:tabs>
         <w:tab w:val="center" w:leader="none" w:pos="4536"/>
         <w:tab w:val="right" w:leader="none" w:pos="9072"/>
       </w:tabs>
-      <w:spacing w:after="0" w:before="0" w:line="240" w:lineRule="auto"/>
-      <w:ind w:left="0" w:right="0" w:firstLine="0"/>
-      <w:jc w:val="left"/>
-      <w:rPr>
-        <w:rFonts w:ascii="Calibri" w:cs="Calibri" w:eastAsia="Calibri" w:hAnsi="Calibri"/>
-        <w:b w:val="0"/>
-        <w:i w:val="0"/>
-        <w:smallCaps w:val="0"/>
-        <w:strike w:val="0"/>
+      <w:spacing w:after="0" w:line="240" w:lineRule="auto"/>
+      <w:jc w:val="right"/>
+      <w:rPr>
         <w:color w:val="000000"/>
-        <w:sz w:val="22"/>
-        <w:szCs w:val="22"/>
-        <w:u w:val="none"/>
-        <w:shd w:fill="auto" w:val="clear"/>
-        <w:vertAlign w:val="baseline"/>
-      </w:rPr>
-    </w:pPr>
+      </w:rPr>
+    </w:pPr>
+    <w:r>
+      <w:rPr/>
+      <w:fldChar w:fldCharType="begin"/>
+      <w:instrText xml:space="preserve">PAGE</w:instrText>
+      <w:fldChar w:fldCharType="separate"/>
+      <w:fldChar w:fldCharType="end"/>
+    </w:r>
     <w:r>
       <w:rPr>
         <w:rtl w:val="0"/>
@@ -2821,10 +2700,6 @@
 <w:ftr xmlns:mc="http://schemas.openxmlformats.org/markup-compatibility/2006" xmlns:o="urn:schemas-microsoft-com:office:office" xmlns:r="http://schemas.openxmlformats.org/officeDocument/2006/relationships" xmlns:m="http://schemas.openxmlformats.org/officeDocument/2006/math" xmlns:v="urn:schemas-microsoft-com:vml" xmlns:wp="http://schemas.openxmlformats.org/drawingml/2006/wordprocessingDrawing" xmlns:w10="urn:schemas-microsoft-com:office:word" xmlns:w="http://schemas.openxmlformats.org/wordprocessingml/2006/main" xmlns:wne="http://schemas.microsoft.com/office/word/2006/wordml" xmlns:sl="http://schemas.openxmlformats.org/schemaLibrary/2006/main" xmlns:a="http://schemas.openxmlformats.org/drawingml/2006/main" xmlns:pic="http://schemas.openxmlformats.org/drawingml/2006/picture" xmlns:c="http://schemas.openxmlformats.org/drawingml/2006/chart" xmlns:lc="http://schemas.openxmlformats.org/drawingml/2006/lockedCanvas" xmlns:dgm="http://schemas.openxmlformats.org/drawingml/2006/diagram" xmlns:wps="http://schemas.microsoft.com/office/word/2010/wordprocessingShape" xmlns:wpg="http://schemas.microsoft.com/office/word/2010/wordprocessingGroup" xmlns:w14="http://schemas.microsoft.com/office/word/2010/wordml" xmlns:w15="http://schemas.microsoft.com/office/word/2012/wordml" xmlns:w16="http://schemas.microsoft.com/office/word/2018/wordml" xmlns:w16cex="http://schemas.microsoft.com/office/word/2018/wordml/cex" xmlns:w16cid="http://schemas.microsoft.com/office/word/2016/wordml/cid" xmlns="http://schemas.microsoft.com/office/tasks/2019/documenttasks" xmlns:cr="http://schemas.microsoft.com/office/comments/2020/reactions">
   <w:p>
     <w:pPr>
-      <w:keepNext w:val="0"/>
-      <w:keepLines w:val="0"/>
-      <w:pageBreakBefore w:val="0"/>
-      <w:widowControl w:val="1"/>
       <w:pBdr>
         <w:top w:space="0" w:sz="0" w:val="nil"/>
         <w:left w:space="0" w:sz="0" w:val="nil"/>
@@ -2832,26 +2707,13 @@
         <w:right w:space="0" w:sz="0" w:val="nil"/>
         <w:between w:space="0" w:sz="0" w:val="nil"/>
       </w:pBdr>
-      <w:shd w:fill="auto" w:val="clear"/>
       <w:tabs>
         <w:tab w:val="center" w:leader="none" w:pos="4536"/>
         <w:tab w:val="right" w:leader="none" w:pos="9072"/>
       </w:tabs>
-      <w:spacing w:after="0" w:before="0" w:line="240" w:lineRule="auto"/>
-      <w:ind w:left="0" w:right="0" w:firstLine="0"/>
-      <w:jc w:val="left"/>
-      <w:rPr>
-        <w:rFonts w:ascii="Calibri" w:cs="Calibri" w:eastAsia="Calibri" w:hAnsi="Calibri"/>
-        <w:b w:val="0"/>
-        <w:i w:val="0"/>
-        <w:smallCaps w:val="0"/>
-        <w:strike w:val="0"/>
+      <w:spacing w:after="0" w:line="240" w:lineRule="auto"/>
+      <w:rPr>
         <w:color w:val="000000"/>
-        <w:sz w:val="22"/>
-        <w:szCs w:val="22"/>
-        <w:u w:val="none"/>
-        <w:shd w:fill="auto" w:val="clear"/>
-        <w:vertAlign w:val="baseline"/>
       </w:rPr>
     </w:pPr>
     <w:r>
@@ -2867,10 +2729,6 @@
 <w:hdr xmlns:mc="http://schemas.openxmlformats.org/markup-compatibility/2006" xmlns:o="urn:schemas-microsoft-com:office:office" xmlns:r="http://schemas.openxmlformats.org/officeDocument/2006/relationships" xmlns:m="http://schemas.openxmlformats.org/officeDocument/2006/math" xmlns:v="urn:schemas-microsoft-com:vml" xmlns:wp="http://schemas.openxmlformats.org/drawingml/2006/wordprocessingDrawing" xmlns:w10="urn:schemas-microsoft-com:office:word" xmlns:w="http://schemas.openxmlformats.org/wordprocessingml/2006/main" xmlns:wne="http://schemas.microsoft.com/office/word/2006/wordml" xmlns:sl="http://schemas.openxmlformats.org/schemaLibrary/2006/main" xmlns:a="http://schemas.openxmlformats.org/drawingml/2006/main" xmlns:pic="http://schemas.openxmlformats.org/drawingml/2006/picture" xmlns:c="http://schemas.openxmlformats.org/drawingml/2006/chart" xmlns:lc="http://schemas.openxmlformats.org/drawingml/2006/lockedCanvas" xmlns:dgm="http://schemas.openxmlformats.org/drawingml/2006/diagram" xmlns:wps="http://schemas.microsoft.com/office/word/2010/wordprocessingShape" xmlns:wpg="http://schemas.microsoft.com/office/word/2010/wordprocessingGroup" xmlns:w14="http://schemas.microsoft.com/office/word/2010/wordml" xmlns:w15="http://schemas.microsoft.com/office/word/2012/wordml" xmlns:w16="http://schemas.microsoft.com/office/word/2018/wordml" xmlns:w16cex="http://schemas.microsoft.com/office/word/2018/wordml/cex" xmlns:w16cid="http://schemas.microsoft.com/office/word/2016/wordml/cid" xmlns="http://schemas.microsoft.com/office/tasks/2019/documenttasks" xmlns:cr="http://schemas.microsoft.com/office/comments/2020/reactions">
   <w:p>
     <w:pPr>
-      <w:keepNext w:val="0"/>
-      <w:keepLines w:val="0"/>
-      <w:pageBreakBefore w:val="0"/>
-      <w:widowControl w:val="1"/>
       <w:pBdr>
         <w:top w:space="0" w:sz="0" w:val="nil"/>
         <w:left w:space="0" w:sz="0" w:val="nil"/>
@@ -2878,26 +2736,13 @@
         <w:right w:space="0" w:sz="0" w:val="nil"/>
         <w:between w:space="0" w:sz="0" w:val="nil"/>
       </w:pBdr>
-      <w:shd w:fill="auto" w:val="clear"/>
       <w:tabs>
         <w:tab w:val="center" w:leader="none" w:pos="4536"/>
         <w:tab w:val="right" w:leader="none" w:pos="9072"/>
       </w:tabs>
-      <w:spacing w:after="0" w:before="0" w:line="240" w:lineRule="auto"/>
-      <w:ind w:left="0" w:right="0" w:firstLine="0"/>
-      <w:jc w:val="left"/>
-      <w:rPr>
-        <w:rFonts w:ascii="Calibri" w:cs="Calibri" w:eastAsia="Calibri" w:hAnsi="Calibri"/>
-        <w:b w:val="0"/>
-        <w:i w:val="0"/>
-        <w:smallCaps w:val="0"/>
-        <w:strike w:val="0"/>
+      <w:spacing w:after="0" w:line="240" w:lineRule="auto"/>
+      <w:rPr>
         <w:color w:val="000000"/>
-        <w:sz w:val="22"/>
-        <w:szCs w:val="22"/>
-        <w:u w:val="none"/>
-        <w:shd w:fill="auto" w:val="clear"/>
-        <w:vertAlign w:val="baseline"/>
       </w:rPr>
     </w:pPr>
     <w:r>
@@ -2913,10 +2758,6 @@
 <w:hdr xmlns:mc="http://schemas.openxmlformats.org/markup-compatibility/2006" xmlns:o="urn:schemas-microsoft-com:office:office" xmlns:r="http://schemas.openxmlformats.org/officeDocument/2006/relationships" xmlns:m="http://schemas.openxmlformats.org/officeDocument/2006/math" xmlns:v="urn:schemas-microsoft-com:vml" xmlns:wp="http://schemas.openxmlformats.org/drawingml/2006/wordprocessingDrawing" xmlns:w10="urn:schemas-microsoft-com:office:word" xmlns:w="http://schemas.openxmlformats.org/wordprocessingml/2006/main" xmlns:wne="http://schemas.microsoft.com/office/word/2006/wordml" xmlns:sl="http://schemas.openxmlformats.org/schemaLibrary/2006/main" xmlns:a="http://schemas.openxmlformats.org/drawingml/2006/main" xmlns:pic="http://schemas.openxmlformats.org/drawingml/2006/picture" xmlns:c="http://schemas.openxmlformats.org/drawingml/2006/chart" xmlns:lc="http://schemas.openxmlformats.org/drawingml/2006/lockedCanvas" xmlns:dgm="http://schemas.openxmlformats.org/drawingml/2006/diagram" xmlns:wps="http://schemas.microsoft.com/office/word/2010/wordprocessingShape" xmlns:wpg="http://schemas.microsoft.com/office/word/2010/wordprocessingGroup" xmlns:w14="http://schemas.microsoft.com/office/word/2010/wordml" xmlns:w15="http://schemas.microsoft.com/office/word/2012/wordml" xmlns:w16="http://schemas.microsoft.com/office/word/2018/wordml" xmlns:w16cex="http://schemas.microsoft.com/office/word/2018/wordml/cex" xmlns:w16cid="http://schemas.microsoft.com/office/word/2016/wordml/cid" xmlns="http://schemas.microsoft.com/office/tasks/2019/documenttasks" xmlns:cr="http://schemas.microsoft.com/office/comments/2020/reactions">
   <w:p>
     <w:pPr>
-      <w:keepNext w:val="0"/>
-      <w:keepLines w:val="0"/>
-      <w:pageBreakBefore w:val="0"/>
-      <w:widowControl w:val="1"/>
       <w:pBdr>
         <w:top w:space="0" w:sz="0" w:val="nil"/>
         <w:left w:space="0" w:sz="0" w:val="nil"/>
@@ -2924,47 +2765,24 @@
         <w:right w:space="0" w:sz="0" w:val="nil"/>
         <w:between w:space="0" w:sz="0" w:val="nil"/>
       </w:pBdr>
-      <w:shd w:fill="auto" w:val="clear"/>
       <w:tabs>
         <w:tab w:val="center" w:leader="none" w:pos="4536"/>
         <w:tab w:val="right" w:leader="none" w:pos="9072"/>
       </w:tabs>
-      <w:spacing w:after="0" w:before="0" w:line="240" w:lineRule="auto"/>
-      <w:ind w:left="0" w:right="0" w:firstLine="0"/>
-      <w:jc w:val="left"/>
-      <w:rPr>
-        <w:rFonts w:ascii="Calibri" w:cs="Calibri" w:eastAsia="Calibri" w:hAnsi="Calibri"/>
-        <w:b w:val="0"/>
-        <w:i w:val="0"/>
-        <w:smallCaps w:val="0"/>
-        <w:strike w:val="0"/>
+      <w:spacing w:after="0" w:line="240" w:lineRule="auto"/>
+      <w:rPr>
         <w:color w:val="000000"/>
-        <w:sz w:val="22"/>
-        <w:szCs w:val="22"/>
-        <w:u w:val="none"/>
-        <w:shd w:fill="auto" w:val="clear"/>
-        <w:vertAlign w:val="baseline"/>
       </w:rPr>
     </w:pPr>
     <w:r>
       <w:rPr>
-        <w:rFonts w:ascii="Calibri" w:cs="Calibri" w:eastAsia="Calibri" w:hAnsi="Calibri"/>
-        <w:b w:val="0"/>
-        <w:i w:val="0"/>
-        <w:smallCaps w:val="0"/>
-        <w:strike w:val="0"/>
         <w:color w:val="000000"/>
-        <w:sz w:val="22"/>
-        <w:szCs w:val="22"/>
-        <w:u w:val="none"/>
-        <w:shd w:fill="auto" w:val="clear"/>
-        <w:vertAlign w:val="baseline"/>
       </w:rPr>
       <w:drawing>
         <wp:inline distB="0" distT="0" distL="0" distR="0">
           <wp:extent cx="1887600" cy="431273"/>
           <wp:effectExtent b="0" l="0" r="0" t="0"/>
-          <wp:docPr id="6" name="image2.png"/>
+          <wp:docPr id="8" name="image2.png"/>
           <a:graphic>
             <a:graphicData uri="http://schemas.openxmlformats.org/drawingml/2006/picture">
               <pic:pic>
@@ -3011,7 +2829,7 @@
           <wp:extent cx="811249" cy="468000"/>
           <wp:effectExtent b="0" l="0" r="0" t="0"/>
           <wp:wrapSquare wrapText="bothSides" distB="0" distT="0" distL="114300" distR="114300"/>
-          <wp:docPr id="5" name="image1.png"/>
+          <wp:docPr id="7" name="image1.png"/>
           <a:graphic>
             <a:graphicData uri="http://schemas.openxmlformats.org/drawingml/2006/picture">
               <pic:pic>
@@ -3043,10 +2861,6 @@
   </w:p>
   <w:p>
     <w:pPr>
-      <w:keepNext w:val="0"/>
-      <w:keepLines w:val="0"/>
-      <w:pageBreakBefore w:val="0"/>
-      <w:widowControl w:val="1"/>
       <w:pBdr>
         <w:top w:space="0" w:sz="0" w:val="nil"/>
         <w:left w:space="0" w:sz="0" w:val="nil"/>
@@ -3054,26 +2868,14 @@
         <w:right w:space="0" w:sz="0" w:val="nil"/>
         <w:between w:space="0" w:sz="0" w:val="nil"/>
       </w:pBdr>
-      <w:shd w:fill="auto" w:val="clear"/>
       <w:tabs>
         <w:tab w:val="center" w:leader="none" w:pos="4536"/>
         <w:tab w:val="right" w:leader="none" w:pos="9072"/>
       </w:tabs>
-      <w:spacing w:after="0" w:before="0" w:line="240" w:lineRule="auto"/>
-      <w:ind w:left="0" w:right="0" w:firstLine="0"/>
+      <w:spacing w:after="0" w:line="240" w:lineRule="auto"/>
       <w:jc w:val="right"/>
       <w:rPr>
-        <w:rFonts w:ascii="Calibri" w:cs="Calibri" w:eastAsia="Calibri" w:hAnsi="Calibri"/>
-        <w:b w:val="0"/>
-        <w:i w:val="0"/>
-        <w:smallCaps w:val="0"/>
-        <w:strike w:val="0"/>
         <w:color w:val="000000"/>
-        <w:sz w:val="22"/>
-        <w:szCs w:val="22"/>
-        <w:u w:val="none"/>
-        <w:shd w:fill="auto" w:val="clear"/>
-        <w:vertAlign w:val="baseline"/>
       </w:rPr>
     </w:pPr>
     <w:r>
@@ -3089,10 +2891,6 @@
 <w:hdr xmlns:mc="http://schemas.openxmlformats.org/markup-compatibility/2006" xmlns:o="urn:schemas-microsoft-com:office:office" xmlns:r="http://schemas.openxmlformats.org/officeDocument/2006/relationships" xmlns:m="http://schemas.openxmlformats.org/officeDocument/2006/math" xmlns:v="urn:schemas-microsoft-com:vml" xmlns:wp="http://schemas.openxmlformats.org/drawingml/2006/wordprocessingDrawing" xmlns:w10="urn:schemas-microsoft-com:office:word" xmlns:w="http://schemas.openxmlformats.org/wordprocessingml/2006/main" xmlns:wne="http://schemas.microsoft.com/office/word/2006/wordml" xmlns:sl="http://schemas.openxmlformats.org/schemaLibrary/2006/main" xmlns:a="http://schemas.openxmlformats.org/drawingml/2006/main" xmlns:pic="http://schemas.openxmlformats.org/drawingml/2006/picture" xmlns:c="http://schemas.openxmlformats.org/drawingml/2006/chart" xmlns:lc="http://schemas.openxmlformats.org/drawingml/2006/lockedCanvas" xmlns:dgm="http://schemas.openxmlformats.org/drawingml/2006/diagram" xmlns:wps="http://schemas.microsoft.com/office/word/2010/wordprocessingShape" xmlns:wpg="http://schemas.microsoft.com/office/word/2010/wordprocessingGroup" xmlns:w14="http://schemas.microsoft.com/office/word/2010/wordml" xmlns:w15="http://schemas.microsoft.com/office/word/2012/wordml" xmlns:w16="http://schemas.microsoft.com/office/word/2018/wordml" xmlns:w16cex="http://schemas.microsoft.com/office/word/2018/wordml/cex" xmlns:w16cid="http://schemas.microsoft.com/office/word/2016/wordml/cid" xmlns="http://schemas.microsoft.com/office/tasks/2019/documenttasks" xmlns:cr="http://schemas.microsoft.com/office/comments/2020/reactions">
   <w:p>
     <w:pPr>
-      <w:keepNext w:val="0"/>
-      <w:keepLines w:val="0"/>
-      <w:pageBreakBefore w:val="0"/>
-      <w:widowControl w:val="1"/>
       <w:pBdr>
         <w:top w:space="0" w:sz="0" w:val="nil"/>
         <w:left w:space="0" w:sz="0" w:val="nil"/>
@@ -3100,26 +2898,13 @@
         <w:right w:space="0" w:sz="0" w:val="nil"/>
         <w:between w:space="0" w:sz="0" w:val="nil"/>
       </w:pBdr>
-      <w:shd w:fill="auto" w:val="clear"/>
       <w:tabs>
         <w:tab w:val="center" w:leader="none" w:pos="4536"/>
         <w:tab w:val="right" w:leader="none" w:pos="9072"/>
       </w:tabs>
-      <w:spacing w:after="0" w:before="0" w:line="240" w:lineRule="auto"/>
-      <w:ind w:left="0" w:right="0" w:firstLine="0"/>
-      <w:jc w:val="left"/>
-      <w:rPr>
-        <w:rFonts w:ascii="Calibri" w:cs="Calibri" w:eastAsia="Calibri" w:hAnsi="Calibri"/>
-        <w:b w:val="0"/>
-        <w:i w:val="0"/>
-        <w:smallCaps w:val="0"/>
-        <w:strike w:val="0"/>
+      <w:spacing w:after="0" w:line="240" w:lineRule="auto"/>
+      <w:rPr>
         <w:color w:val="000000"/>
-        <w:sz w:val="22"/>
-        <w:szCs w:val="22"/>
-        <w:u w:val="none"/>
-        <w:shd w:fill="auto" w:val="clear"/>
-        <w:vertAlign w:val="baseline"/>
       </w:rPr>
     </w:pPr>
     <w:r>
@@ -3132,121 +2917,7 @@
 </file>
 
 <file path=word/numbering.xml><?xml version="1.0" encoding="utf-8"?>
-<w:numbering xmlns:mc="http://schemas.openxmlformats.org/markup-compatibility/2006" xmlns:o="urn:schemas-microsoft-com:office:office" xmlns:r="http://schemas.openxmlformats.org/officeDocument/2006/relationships" xmlns:m="http://schemas.openxmlformats.org/officeDocument/2006/math" xmlns:v="urn:schemas-microsoft-com:vml" xmlns:wp="http://schemas.openxmlformats.org/drawingml/2006/wordprocessingDrawing" xmlns:w10="urn:schemas-microsoft-com:office:word" xmlns:w="http://schemas.openxmlformats.org/wordprocessingml/2006/main" xmlns:wne="http://schemas.microsoft.com/office/word/2006/wordml" xmlns:sl="http://schemas.openxmlformats.org/schemaLibrary/2006/main" xmlns:a="http://schemas.openxmlformats.org/drawingml/2006/main" xmlns:pic="http://schemas.openxmlformats.org/drawingml/2006/picture" xmlns:c="http://schemas.openxmlformats.org/drawingml/2006/chart" xmlns:lc="http://schemas.openxmlformats.org/drawingml/2006/lockedCanvas" xmlns:dgm="http://schemas.openxmlformats.org/drawingml/2006/diagram" xmlns:wps="http://schemas.microsoft.com/office/word/2010/wordprocessingShape" xmlns:wpg="http://schemas.microsoft.com/office/word/2010/wordprocessingGroup" xmlns:w14="http://schemas.microsoft.com/office/word/2010/wordml" xmlns:w15="http://schemas.microsoft.com/office/word/2012/wordml" xmlns:w16="http://schemas.microsoft.com/office/word/2018/wordml" xmlns:w16cex="http://schemas.microsoft.com/office/word/2018/wordml/cex" xmlns:w16cid="http://schemas.microsoft.com/office/word/2016/wordml/cid" xmlns="http://schemas.microsoft.com/office/tasks/2019/documenttasks" xmlns:cr="http://schemas.microsoft.com/office/comments/2020/reactions">
-  <w:abstractNum w:abstractNumId="1">
-    <w:lvl w:ilvl="0">
-      <w:start w:val="1"/>
-      <w:numFmt w:val="bullet"/>
-      <w:lvlText w:val="●"/>
-      <w:lvlJc w:val="left"/>
-      <w:pPr>
-        <w:ind w:left="720" w:hanging="360"/>
-      </w:pPr>
-      <w:rPr>
-        <w:u w:val="none"/>
-      </w:rPr>
-    </w:lvl>
-    <w:lvl w:ilvl="1">
-      <w:start w:val="1"/>
-      <w:numFmt w:val="bullet"/>
-      <w:lvlText w:val="●"/>
-      <w:lvlJc w:val="left"/>
-      <w:pPr>
-        <w:ind w:left="1440" w:hanging="360"/>
-      </w:pPr>
-      <w:rPr>
-        <w:u w:val="none"/>
-      </w:rPr>
-    </w:lvl>
-    <w:lvl w:ilvl="2">
-      <w:start w:val="1"/>
-      <w:numFmt w:val="bullet"/>
-      <w:lvlText w:val="●"/>
-      <w:lvlJc w:val="left"/>
-      <w:pPr>
-        <w:ind w:left="2160" w:hanging="360"/>
-      </w:pPr>
-      <w:rPr>
-        <w:u w:val="none"/>
-      </w:rPr>
-    </w:lvl>
-    <w:lvl w:ilvl="3">
-      <w:start w:val="1"/>
-      <w:numFmt w:val="bullet"/>
-      <w:lvlText w:val="●"/>
-      <w:lvlJc w:val="left"/>
-      <w:pPr>
-        <w:ind w:left="2880" w:hanging="360"/>
-      </w:pPr>
-      <w:rPr>
-        <w:u w:val="none"/>
-      </w:rPr>
-    </w:lvl>
-    <w:lvl w:ilvl="4">
-      <w:start w:val="1"/>
-      <w:numFmt w:val="bullet"/>
-      <w:lvlText w:val="●"/>
-      <w:lvlJc w:val="left"/>
-      <w:pPr>
-        <w:ind w:left="3600" w:hanging="360"/>
-      </w:pPr>
-      <w:rPr>
-        <w:u w:val="none"/>
-      </w:rPr>
-    </w:lvl>
-    <w:lvl w:ilvl="5">
-      <w:start w:val="1"/>
-      <w:numFmt w:val="bullet"/>
-      <w:lvlText w:val="●"/>
-      <w:lvlJc w:val="left"/>
-      <w:pPr>
-        <w:ind w:left="4320" w:hanging="360"/>
-      </w:pPr>
-      <w:rPr>
-        <w:u w:val="none"/>
-      </w:rPr>
-    </w:lvl>
-    <w:lvl w:ilvl="6">
-      <w:start w:val="1"/>
-      <w:numFmt w:val="bullet"/>
-      <w:lvlText w:val="●"/>
-      <w:lvlJc w:val="left"/>
-      <w:pPr>
-        <w:ind w:left="5040" w:hanging="360"/>
-      </w:pPr>
-      <w:rPr>
-        <w:u w:val="none"/>
-      </w:rPr>
-    </w:lvl>
-    <w:lvl w:ilvl="7">
-      <w:start w:val="1"/>
-      <w:numFmt w:val="bullet"/>
-      <w:lvlText w:val="●"/>
-      <w:lvlJc w:val="left"/>
-      <w:pPr>
-        <w:ind w:left="5760" w:hanging="360"/>
-      </w:pPr>
-      <w:rPr>
-        <w:u w:val="none"/>
-      </w:rPr>
-    </w:lvl>
-    <w:lvl w:ilvl="8">
-      <w:start w:val="1"/>
-      <w:numFmt w:val="bullet"/>
-      <w:lvlText w:val="●"/>
-      <w:lvlJc w:val="left"/>
-      <w:pPr>
-        <w:ind w:left="6480" w:hanging="360"/>
-      </w:pPr>
-      <w:rPr>
-        <w:u w:val="none"/>
-      </w:rPr>
-    </w:lvl>
-  </w:abstractNum>
-  <w:num w:numId="1">
-    <w:abstractNumId w:val="1"/>
-  </w:num>
-</w:numbering>
+<w:numbering xmlns:mc="http://schemas.openxmlformats.org/markup-compatibility/2006" xmlns:o="urn:schemas-microsoft-com:office:office" xmlns:r="http://schemas.openxmlformats.org/officeDocument/2006/relationships" xmlns:m="http://schemas.openxmlformats.org/officeDocument/2006/math" xmlns:v="urn:schemas-microsoft-com:vml" xmlns:wp="http://schemas.openxmlformats.org/drawingml/2006/wordprocessingDrawing" xmlns:w10="urn:schemas-microsoft-com:office:word" xmlns:w="http://schemas.openxmlformats.org/wordprocessingml/2006/main" xmlns:wne="http://schemas.microsoft.com/office/word/2006/wordml" xmlns:sl="http://schemas.openxmlformats.org/schemaLibrary/2006/main" xmlns:a="http://schemas.openxmlformats.org/drawingml/2006/main" xmlns:pic="http://schemas.openxmlformats.org/drawingml/2006/picture" xmlns:c="http://schemas.openxmlformats.org/drawingml/2006/chart" xmlns:lc="http://schemas.openxmlformats.org/drawingml/2006/lockedCanvas" xmlns:dgm="http://schemas.openxmlformats.org/drawingml/2006/diagram" xmlns:wps="http://schemas.microsoft.com/office/word/2010/wordprocessingShape" xmlns:wpg="http://schemas.microsoft.com/office/word/2010/wordprocessingGroup" xmlns:w14="http://schemas.microsoft.com/office/word/2010/wordml" xmlns:w15="http://schemas.microsoft.com/office/word/2012/wordml" xmlns:w16="http://schemas.microsoft.com/office/word/2018/wordml" xmlns:w16cex="http://schemas.microsoft.com/office/word/2018/wordml/cex" xmlns:w16cid="http://schemas.microsoft.com/office/word/2016/wordml/cid" xmlns="http://schemas.microsoft.com/office/tasks/2019/documenttasks" xmlns:cr="http://schemas.microsoft.com/office/comments/2020/reactions"/>
 </file>
 
 <file path=word/styles.xml><?xml version="1.0" encoding="utf-8"?>
@@ -3257,7 +2928,7 @@
         <w:rFonts w:ascii="Calibri" w:cs="Calibri" w:eastAsia="Calibri" w:hAnsi="Calibri"/>
         <w:sz w:val="22"/>
         <w:szCs w:val="22"/>
-        <w:lang w:val="en-US"/>
+        <w:lang w:val="en"/>
       </w:rPr>
     </w:rPrDefault>
     <w:pPrDefault>
@@ -3340,6 +3011,7 @@
     <w:rPr>
       <w:rFonts w:ascii="Calibri" w:cs="Calibri" w:eastAsia="Calibri" w:hAnsi="Calibri"/>
       <w:i w:val="1"/>
+      <w:iCs w:val="1"/>
       <w:color w:val="2f5496"/>
     </w:rPr>
   </w:style>
@@ -3351,140 +3023,6 @@
       <w:keepNext w:val="1"/>
       <w:keepLines w:val="1"/>
       <w:spacing w:after="200" w:before="320" w:lineRule="auto"/>
-    </w:pPr>
-    <w:rPr>
-      <w:rFonts w:ascii="Arial" w:cs="Arial" w:eastAsia="Arial" w:hAnsi="Arial"/>
-      <w:b w:val="1"/>
-      <w:sz w:val="24"/>
-      <w:szCs w:val="24"/>
-    </w:rPr>
-  </w:style>
-  <w:style w:type="paragraph" w:styleId="Heading6">
-    <w:name w:val="heading 6"/>
-    <w:basedOn w:val="Normal"/>
-    <w:next w:val="Normal"/>
-    <w:pPr>
-      <w:keepNext w:val="1"/>
-      <w:keepLines w:val="1"/>
-      <w:spacing w:after="200" w:before="320" w:lineRule="auto"/>
-    </w:pPr>
-    <w:rPr>
-      <w:rFonts w:ascii="Arial" w:cs="Arial" w:eastAsia="Arial" w:hAnsi="Arial"/>
-      <w:b w:val="1"/>
-    </w:rPr>
-  </w:style>
-  <w:style w:type="paragraph" w:styleId="Title">
-    <w:name w:val="Title"/>
-    <w:basedOn w:val="Normal"/>
-    <w:next w:val="Normal"/>
-    <w:pPr>
-      <w:spacing w:after="200" w:before="300" w:lineRule="auto"/>
-    </w:pPr>
-    <w:rPr>
-      <w:sz w:val="48"/>
-      <w:szCs w:val="48"/>
-    </w:rPr>
-  </w:style>
-  <w:style w:type="paragraph" w:styleId="Standard" w:default="1">
-    <w:name w:val="Normal"/>
-    <w:qFormat w:val="1"/>
-  </w:style>
-  <w:style w:type="paragraph" w:styleId="berschrift1">
-    <w:name w:val="heading 1"/>
-    <w:basedOn w:val="Standard"/>
-    <w:next w:val="Standard"/>
-    <w:link w:val="berschrift1Zchn"/>
-    <w:uiPriority w:val="9"/>
-    <w:qFormat w:val="1"/>
-    <w:pPr>
-      <w:keepNext w:val="1"/>
-      <w:keepLines w:val="1"/>
-      <w:spacing w:after="0" w:before="240"/>
-      <w:outlineLvl w:val="0"/>
-    </w:pPr>
-    <w:rPr>
-      <w:rFonts w:asciiTheme="majorHAnsi" w:cstheme="majorBidi" w:eastAsiaTheme="majorEastAsia" w:hAnsiTheme="majorHAnsi"/>
-      <w:color w:val="2f5496" w:themeColor="accent1" w:themeShade="0000BF"/>
-      <w:sz w:val="32"/>
-      <w:szCs w:val="32"/>
-    </w:rPr>
-  </w:style>
-  <w:style w:type="paragraph" w:styleId="berschrift2">
-    <w:name w:val="heading 2"/>
-    <w:basedOn w:val="Standard"/>
-    <w:next w:val="Standard"/>
-    <w:link w:val="berschrift2Zchn"/>
-    <w:uiPriority w:val="9"/>
-    <w:unhideWhenUsed w:val="1"/>
-    <w:qFormat w:val="1"/>
-    <w:pPr>
-      <w:keepNext w:val="1"/>
-      <w:keepLines w:val="1"/>
-      <w:spacing w:after="0" w:before="40"/>
-      <w:outlineLvl w:val="1"/>
-    </w:pPr>
-    <w:rPr>
-      <w:rFonts w:asciiTheme="majorHAnsi" w:cstheme="majorBidi" w:eastAsiaTheme="majorEastAsia" w:hAnsiTheme="majorHAnsi"/>
-      <w:color w:val="2f5496" w:themeColor="accent1" w:themeShade="0000BF"/>
-      <w:sz w:val="26"/>
-      <w:szCs w:val="26"/>
-    </w:rPr>
-  </w:style>
-  <w:style w:type="paragraph" w:styleId="berschrift3">
-    <w:name w:val="heading 3"/>
-    <w:basedOn w:val="Standard"/>
-    <w:next w:val="Standard"/>
-    <w:link w:val="berschrift3Zchn"/>
-    <w:uiPriority w:val="9"/>
-    <w:unhideWhenUsed w:val="1"/>
-    <w:qFormat w:val="1"/>
-    <w:pPr>
-      <w:keepNext w:val="1"/>
-      <w:keepLines w:val="1"/>
-      <w:spacing w:after="0" w:before="40"/>
-      <w:outlineLvl w:val="2"/>
-    </w:pPr>
-    <w:rPr>
-      <w:rFonts w:asciiTheme="majorHAnsi" w:cstheme="majorBidi" w:eastAsiaTheme="majorEastAsia" w:hAnsiTheme="majorHAnsi"/>
-      <w:color w:val="1f3763" w:themeColor="accent1" w:themeShade="00007F"/>
-      <w:sz w:val="24"/>
-      <w:szCs w:val="24"/>
-    </w:rPr>
-  </w:style>
-  <w:style w:type="paragraph" w:styleId="berschrift4">
-    <w:name w:val="heading 4"/>
-    <w:basedOn w:val="Standard"/>
-    <w:next w:val="Standard"/>
-    <w:link w:val="berschrift4Zchn"/>
-    <w:uiPriority w:val="9"/>
-    <w:unhideWhenUsed w:val="1"/>
-    <w:qFormat w:val="1"/>
-    <w:pPr>
-      <w:keepNext w:val="1"/>
-      <w:keepLines w:val="1"/>
-      <w:spacing w:after="0" w:before="40"/>
-      <w:outlineLvl w:val="3"/>
-    </w:pPr>
-    <w:rPr>
-      <w:rFonts w:asciiTheme="majorHAnsi" w:cstheme="majorBidi" w:eastAsiaTheme="majorEastAsia" w:hAnsiTheme="majorHAnsi"/>
-      <w:i w:val="1"/>
-      <w:iCs w:val="1"/>
-      <w:color w:val="2f5496" w:themeColor="accent1" w:themeShade="0000BF"/>
-    </w:rPr>
-  </w:style>
-  <w:style w:type="paragraph" w:styleId="berschrift5">
-    <w:name w:val="heading 5"/>
-    <w:basedOn w:val="Standard"/>
-    <w:next w:val="Standard"/>
-    <w:link w:val="berschrift5Zchn"/>
-    <w:uiPriority w:val="9"/>
-    <w:unhideWhenUsed w:val="1"/>
-    <w:qFormat w:val="1"/>
-    <w:pPr>
-      <w:keepNext w:val="1"/>
-      <w:keepLines w:val="1"/>
-      <w:spacing w:after="200" w:before="320"/>
-      <w:outlineLvl w:val="4"/>
     </w:pPr>
     <w:rPr>
       <w:rFonts w:ascii="Arial" w:cs="Arial" w:eastAsia="Arial" w:hAnsi="Arial"/>
@@ -3494,24 +3032,31 @@
       <w:szCs w:val="24"/>
     </w:rPr>
   </w:style>
-  <w:style w:type="paragraph" w:styleId="berschrift6">
+  <w:style w:type="paragraph" w:styleId="Heading6">
     <w:name w:val="heading 6"/>
-    <w:basedOn w:val="Standard"/>
-    <w:next w:val="Standard"/>
-    <w:link w:val="berschrift6Zchn"/>
-    <w:uiPriority w:val="9"/>
-    <w:unhideWhenUsed w:val="1"/>
-    <w:qFormat w:val="1"/>
+    <w:basedOn w:val="Normal"/>
+    <w:next w:val="Normal"/>
     <w:pPr>
       <w:keepNext w:val="1"/>
       <w:keepLines w:val="1"/>
-      <w:spacing w:after="200" w:before="320"/>
-      <w:outlineLvl w:val="5"/>
+      <w:spacing w:after="200" w:before="320" w:lineRule="auto"/>
     </w:pPr>
     <w:rPr>
       <w:rFonts w:ascii="Arial" w:cs="Arial" w:eastAsia="Arial" w:hAnsi="Arial"/>
       <w:b w:val="1"/>
       <w:bCs w:val="1"/>
+    </w:rPr>
+  </w:style>
+  <w:style w:type="paragraph" w:styleId="Title">
+    <w:name w:val="Title"/>
+    <w:basedOn w:val="Normal"/>
+    <w:next w:val="Normal"/>
+    <w:pPr>
+      <w:spacing w:after="200" w:before="300" w:lineRule="auto"/>
+    </w:pPr>
+    <w:rPr>
+      <w:sz w:val="48"/>
+      <w:szCs w:val="48"/>
     </w:rPr>
   </w:style>
   <w:style w:type="paragraph" w:styleId="berschrift7">
@@ -3605,6 +3150,17 @@
     <w:semiHidden w:val="1"/>
     <w:unhideWhenUsed w:val="1"/>
   </w:style>
+  <w:style w:type="table" w:styleId="TableNormal" w:customStyle="1">
+    <w:name w:val="TableNormal"/>
+    <w:tblPr>
+      <w:tblCellMar>
+        <w:top w:w="100.0" w:type="dxa"/>
+        <w:left w:w="100.0" w:type="dxa"/>
+        <w:bottom w:w="100.0" w:type="dxa"/>
+        <w:right w:w="100.0" w:type="dxa"/>
+      </w:tblCellMar>
+    </w:tblPr>
+  </w:style>
   <w:style w:type="character" w:styleId="Heading5Char" w:customStyle="1">
     <w:name w:val="Heading 5 Char"/>
     <w:basedOn w:val="Absatz-Standardschriftart"/>
@@ -3923,22 +3479,6 @@
       <w:spacing w:after="0" w:line="240" w:lineRule="auto"/>
     </w:pPr>
   </w:style>
-  <w:style w:type="paragraph" w:styleId="Titel">
-    <w:name w:val="Title"/>
-    <w:basedOn w:val="Standard"/>
-    <w:next w:val="Standard"/>
-    <w:link w:val="TitelZchn"/>
-    <w:uiPriority w:val="10"/>
-    <w:qFormat w:val="1"/>
-    <w:pPr>
-      <w:spacing w:after="200" w:before="300"/>
-      <w:contextualSpacing w:val="1"/>
-    </w:pPr>
-    <w:rPr>
-      <w:sz w:val="48"/>
-      <w:szCs w:val="48"/>
-    </w:rPr>
-  </w:style>
   <w:style w:type="character" w:styleId="TitelZchn" w:customStyle="1">
     <w:name w:val="Titel Zchn"/>
     <w:basedOn w:val="Absatz-Standardschriftart"/>
@@ -3947,21 +3487,6 @@
     <w:rPr>
       <w:sz w:val="48"/>
       <w:szCs w:val="48"/>
-    </w:rPr>
-  </w:style>
-  <w:style w:type="paragraph" w:styleId="Untertitel">
-    <w:name w:val="Subtitle"/>
-    <w:basedOn w:val="Standard"/>
-    <w:next w:val="Standard"/>
-    <w:link w:val="UntertitelZchn"/>
-    <w:uiPriority w:val="11"/>
-    <w:qFormat w:val="1"/>
-    <w:pPr>
-      <w:spacing w:after="200" w:before="200"/>
-    </w:pPr>
-    <w:rPr>
-      <w:sz w:val="24"/>
-      <w:szCs w:val="24"/>
     </w:rPr>
   </w:style>
   <w:style w:type="character" w:styleId="UntertitelZchn" w:customStyle="1">
@@ -12946,7 +12471,6 @@
       <w:color w:val="404040"/>
       <w:sz w:val="20"/>
       <w:szCs w:val="20"/>
-      <w:lang w:eastAsia="de-DE"/>
     </w:rPr>
     <w:tblPr>
       <w:tblStyleRowBandSize w:val="1"/>
@@ -13044,7 +12568,6 @@
       <w:color w:val="404040"/>
       <w:sz w:val="20"/>
       <w:szCs w:val="20"/>
-      <w:lang w:eastAsia="de-DE"/>
     </w:rPr>
     <w:tblPr>
       <w:tblStyleRowBandSize w:val="1"/>
@@ -13142,7 +12665,6 @@
       <w:color w:val="404040"/>
       <w:sz w:val="20"/>
       <w:szCs w:val="20"/>
-      <w:lang w:eastAsia="de-DE"/>
     </w:rPr>
     <w:tblPr>
       <w:tblStyleRowBandSize w:val="1"/>
@@ -13240,7 +12762,6 @@
       <w:color w:val="404040"/>
       <w:sz w:val="20"/>
       <w:szCs w:val="20"/>
-      <w:lang w:eastAsia="de-DE"/>
     </w:rPr>
     <w:tblPr>
       <w:tblStyleRowBandSize w:val="1"/>
@@ -13338,7 +12859,6 @@
       <w:color w:val="404040"/>
       <w:sz w:val="20"/>
       <w:szCs w:val="20"/>
-      <w:lang w:eastAsia="de-DE"/>
     </w:rPr>
     <w:tblPr>
       <w:tblStyleRowBandSize w:val="1"/>
@@ -13436,7 +12956,6 @@
       <w:color w:val="404040"/>
       <w:sz w:val="20"/>
       <w:szCs w:val="20"/>
-      <w:lang w:eastAsia="de-DE"/>
     </w:rPr>
     <w:tblPr>
       <w:tblStyleRowBandSize w:val="1"/>
@@ -13534,7 +13053,6 @@
       <w:color w:val="404040"/>
       <w:sz w:val="20"/>
       <w:szCs w:val="20"/>
-      <w:lang w:eastAsia="de-DE"/>
     </w:rPr>
     <w:tblPr>
       <w:tblStyleRowBandSize w:val="1"/>
@@ -13632,7 +13150,6 @@
       <w:color w:val="404040"/>
       <w:sz w:val="20"/>
       <w:szCs w:val="20"/>
-      <w:lang w:eastAsia="de-DE"/>
     </w:rPr>
     <w:tblPr>
       <w:tblStyleRowBandSize w:val="1"/>
@@ -13738,7 +13255,6 @@
       <w:color w:val="404040"/>
       <w:sz w:val="20"/>
       <w:szCs w:val="20"/>
-      <w:lang w:eastAsia="de-DE"/>
     </w:rPr>
     <w:tblPr>
       <w:tblStyleRowBandSize w:val="1"/>
@@ -13844,7 +13360,6 @@
       <w:color w:val="404040"/>
       <w:sz w:val="20"/>
       <w:szCs w:val="20"/>
-      <w:lang w:eastAsia="de-DE"/>
     </w:rPr>
     <w:tblPr>
       <w:tblStyleRowBandSize w:val="1"/>
@@ -13950,7 +13465,6 @@
       <w:color w:val="404040"/>
       <w:sz w:val="20"/>
       <w:szCs w:val="20"/>
-      <w:lang w:eastAsia="de-DE"/>
     </w:rPr>
     <w:tblPr>
       <w:tblStyleRowBandSize w:val="1"/>
@@ -14056,7 +13570,6 @@
       <w:color w:val="404040"/>
       <w:sz w:val="20"/>
       <w:szCs w:val="20"/>
-      <w:lang w:eastAsia="de-DE"/>
     </w:rPr>
     <w:tblPr>
       <w:tblStyleRowBandSize w:val="1"/>
@@ -14162,7 +13675,6 @@
       <w:color w:val="404040"/>
       <w:sz w:val="20"/>
       <w:szCs w:val="20"/>
-      <w:lang w:eastAsia="de-DE"/>
     </w:rPr>
     <w:tblPr>
       <w:tblStyleRowBandSize w:val="1"/>
@@ -14268,7 +13780,6 @@
       <w:color w:val="404040"/>
       <w:sz w:val="20"/>
       <w:szCs w:val="20"/>
-      <w:lang w:eastAsia="de-DE"/>
     </w:rPr>
     <w:tblPr>
       <w:tblStyleRowBandSize w:val="1"/>
@@ -15277,19 +14788,7 @@
       </w:tblBorders>
     </w:tblPr>
   </w:style>
-  <w:style w:type="paragraph" w:styleId="Subtitle">
-    <w:name w:val="Subtitle"/>
-    <w:basedOn w:val="Normal"/>
-    <w:next w:val="Normal"/>
-    <w:pPr>
-      <w:spacing w:after="200" w:before="200" w:lineRule="auto"/>
-    </w:pPr>
-    <w:rPr>
-      <w:sz w:val="24"/>
-      <w:szCs w:val="24"/>
-    </w:rPr>
-  </w:style>
-  <w:style w:type="table" w:styleId="Table1">
+  <w:style w:type="table" w:styleId="a" w:customStyle="1">
     <w:basedOn w:val="TableNormal"/>
     <w:pPr>
       <w:spacing w:after="0" w:line="240" w:lineRule="auto"/>
@@ -15305,7 +14804,7 @@
       </w:tblCellMar>
     </w:tblPr>
   </w:style>
-  <w:style w:type="table" w:styleId="Table2">
+  <w:style w:type="table" w:styleId="a0" w:customStyle="1">
     <w:basedOn w:val="TableNormal"/>
     <w:pPr>
       <w:spacing w:after="0" w:line="240" w:lineRule="auto"/>
@@ -15321,7 +14820,7 @@
       </w:tblCellMar>
     </w:tblPr>
   </w:style>
-  <w:style w:type="table" w:styleId="Table3">
+  <w:style w:type="table" w:styleId="a1" w:customStyle="1">
     <w:basedOn w:val="TableNormal"/>
     <w:pPr>
       <w:spacing w:after="0" w:line="240" w:lineRule="auto"/>
@@ -15337,7 +14836,7 @@
       </w:tblCellMar>
     </w:tblPr>
   </w:style>
-  <w:style w:type="table" w:styleId="Table4">
+  <w:style w:type="table" w:styleId="a2" w:customStyle="1">
     <w:basedOn w:val="TableNormal"/>
     <w:pPr>
       <w:spacing w:after="0" w:line="240" w:lineRule="auto"/>
@@ -15353,7 +14852,7 @@
       </w:tblCellMar>
     </w:tblPr>
   </w:style>
-  <w:style w:type="table" w:styleId="Table5">
+  <w:style w:type="table" w:styleId="a3" w:customStyle="1">
     <w:basedOn w:val="TableNormal"/>
     <w:pPr>
       <w:spacing w:after="0" w:line="240" w:lineRule="auto"/>
@@ -15369,7 +14868,7 @@
       </w:tblCellMar>
     </w:tblPr>
   </w:style>
-  <w:style w:type="table" w:styleId="Table6">
+  <w:style w:type="table" w:styleId="a4" w:customStyle="1">
     <w:basedOn w:val="TableNormal"/>
     <w:pPr>
       <w:spacing w:after="0" w:line="240" w:lineRule="auto"/>
@@ -15382,6 +14881,111 @@
         <w:left w:w="108.0" w:type="dxa"/>
         <w:bottom w:w="0.0" w:type="dxa"/>
         <w:right w:w="108.0" w:type="dxa"/>
+      </w:tblCellMar>
+    </w:tblPr>
+  </w:style>
+  <w:style w:type="paragraph" w:styleId="Subtitle">
+    <w:name w:val="Subtitle"/>
+    <w:basedOn w:val="Normal"/>
+    <w:next w:val="Normal"/>
+    <w:pPr>
+      <w:spacing w:after="200" w:before="200" w:lineRule="auto"/>
+    </w:pPr>
+    <w:rPr>
+      <w:sz w:val="24"/>
+      <w:szCs w:val="24"/>
+    </w:rPr>
+  </w:style>
+  <w:style w:type="table" w:styleId="Table1">
+    <w:basedOn w:val="TableNormal"/>
+    <w:pPr>
+      <w:spacing w:after="0" w:line="240" w:lineRule="auto"/>
+    </w:pPr>
+    <w:tblPr>
+      <w:tblStyleRowBandSize w:val="1"/>
+      <w:tblStyleColBandSize w:val="1"/>
+      <w:tblCellMar>
+        <w:top w:w="0.0" w:type="dxa"/>
+        <w:left w:w="108.0" w:type="dxa"/>
+        <w:bottom w:w="0.0" w:type="dxa"/>
+        <w:right w:w="108.0" w:type="dxa"/>
+      </w:tblCellMar>
+    </w:tblPr>
+  </w:style>
+  <w:style w:type="table" w:styleId="Table2">
+    <w:basedOn w:val="TableNormal"/>
+    <w:pPr>
+      <w:spacing w:after="0" w:line="240" w:lineRule="auto"/>
+    </w:pPr>
+    <w:tblPr>
+      <w:tblStyleRowBandSize w:val="1"/>
+      <w:tblStyleColBandSize w:val="1"/>
+      <w:tblCellMar>
+        <w:top w:w="0.0" w:type="dxa"/>
+        <w:left w:w="108.0" w:type="dxa"/>
+        <w:bottom w:w="0.0" w:type="dxa"/>
+        <w:right w:w="108.0" w:type="dxa"/>
+      </w:tblCellMar>
+    </w:tblPr>
+  </w:style>
+  <w:style w:type="table" w:styleId="Table3">
+    <w:basedOn w:val="TableNormal"/>
+    <w:pPr>
+      <w:spacing w:after="0" w:line="240" w:lineRule="auto"/>
+    </w:pPr>
+    <w:tblPr>
+      <w:tblStyleRowBandSize w:val="1"/>
+      <w:tblStyleColBandSize w:val="1"/>
+      <w:tblCellMar>
+        <w:top w:w="0.0" w:type="dxa"/>
+        <w:left w:w="108.0" w:type="dxa"/>
+        <w:bottom w:w="0.0" w:type="dxa"/>
+        <w:right w:w="108.0" w:type="dxa"/>
+      </w:tblCellMar>
+    </w:tblPr>
+  </w:style>
+  <w:style w:type="table" w:styleId="Table4">
+    <w:basedOn w:val="TableNormal"/>
+    <w:pPr>
+      <w:spacing w:after="0" w:line="240" w:lineRule="auto"/>
+    </w:pPr>
+    <w:tblPr>
+      <w:tblStyleRowBandSize w:val="1"/>
+      <w:tblStyleColBandSize w:val="1"/>
+      <w:tblCellMar>
+        <w:top w:w="0.0" w:type="dxa"/>
+        <w:left w:w="108.0" w:type="dxa"/>
+        <w:bottom w:w="0.0" w:type="dxa"/>
+        <w:right w:w="108.0" w:type="dxa"/>
+      </w:tblCellMar>
+    </w:tblPr>
+  </w:style>
+  <w:style w:type="table" w:styleId="Table5">
+    <w:basedOn w:val="TableNormal"/>
+    <w:pPr>
+      <w:spacing w:after="0" w:line="240" w:lineRule="auto"/>
+    </w:pPr>
+    <w:tblPr>
+      <w:tblStyleRowBandSize w:val="1"/>
+      <w:tblStyleColBandSize w:val="1"/>
+      <w:tblCellMar>
+        <w:top w:w="0.0" w:type="dxa"/>
+        <w:left w:w="108.0" w:type="dxa"/>
+        <w:bottom w:w="0.0" w:type="dxa"/>
+        <w:right w:w="108.0" w:type="dxa"/>
+      </w:tblCellMar>
+    </w:tblPr>
+  </w:style>
+  <w:style w:type="table" w:styleId="Table6">
+    <w:basedOn w:val="TableNormal"/>
+    <w:tblPr>
+      <w:tblStyleRowBandSize w:val="1"/>
+      <w:tblStyleColBandSize w:val="1"/>
+      <w:tblCellMar>
+        <w:top w:w="0.0" w:type="dxa"/>
+        <w:left w:w="115.0" w:type="dxa"/>
+        <w:bottom w:w="0.0" w:type="dxa"/>
+        <w:right w:w="115.0" w:type="dxa"/>
       </w:tblCellMar>
     </w:tblPr>
   </w:style>
@@ -15598,7 +15202,7 @@
 
 <file path=customXML/item1.xml><?xml version="1.0" encoding="utf-8"?>
 <go:gDocsCustomXmlDataStorage xmlns:go="http://customooxmlschemas.google.com/" xmlns:r="http://schemas.openxmlformats.org/officeDocument/2006/relationships" uri="GoogleDocsCustomDataVersion2">
-  <go:docsCustomData xmlns:go="http://customooxmlschemas.google.com/" roundtripDataSignature="AMtx7mhXvEh62N+uNJuHTEZ313BzUNmIew==">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</go:docsCustomData>
+  <go:docsCustomData xmlns:go="http://customooxmlschemas.google.com/" roundtripDataSignature="AMtx7mixrJvV+gtOzbH8QNnDx+amUnYqtQ==">CgMxLjAaMAoBMBIrCikIB0IlChFRdWF0dHJvY2VudG8gU2FucxIQQXJpYWwgVW5pY29kZSBNUxowCgExEisKKQgHQiUKEVF1YXR0cm9jZW50byBTYW5zEhBBcmlhbCBVbmljb2RlIE1TGjAKATISKwopCAdCJQoRUXVhdHRyb2NlbnRvIFNhbnMSEEFyaWFsIFVuaWNvZGUgTVMyDmguZzNramFnZDRjYzFyMg5oLnNzOHZ2MDd5eWszODIOaC5lbWxhaXl2YnBlcWcyDmguZmh6enJxaTUwZ2ViMg5oLml1ZzVhZGRlcjRxNTIOaC4zeGM3aXBhNndsc284AHIhMUZFalBUVkJPczZFLTdoSko1ZVlFck0yajI1bnR4ckNH</go:docsCustomData>
 </go:gDocsCustomXmlDataStorage>
 </file>
 

</xml_diff>